<commit_message>
Execução das medições, avaliações, pesquisas de preços, orçamentos, criação de algoritmos de classificação (K-Means) e Previsão de Valores.
</commit_message>
<xml_diff>
--- a/Inventário de Ativos Intangíveis/2025/2. Levantamento_Identificacao_Avaliacao/2.3 Mapa Comparativo de Preços/Parecer Técnico/MANIFESTAÇÃO TÉCNICA.docx
+++ b/Inventário de Ativos Intangíveis/2025/2. Levantamento_Identificacao_Avaliacao/2.3 Mapa Comparativo de Preços/Parecer Técnico/MANIFESTAÇÃO TÉCNICA.docx
@@ -146,6 +146,7 @@
             <w:pPr>
               <w:pStyle w:val="Ttulo3"/>
               <w:jc w:val="both"/>
+              <w:outlineLvl w:val="2"/>
               <w:rPr>
                 <w:rFonts w:ascii="Arial" w:hAnsi="Arial" w:cs="Arial"/>
                 <w:sz w:val="24"/>
@@ -305,6 +306,7 @@
             <w:pPr>
               <w:pStyle w:val="Ttulo3"/>
               <w:jc w:val="both"/>
+              <w:outlineLvl w:val="2"/>
               <w:rPr>
                 <w:rFonts w:ascii="Arial" w:hAnsi="Arial" w:cs="Arial"/>
                 <w:sz w:val="24"/>
@@ -460,6 +462,7 @@
             <w:pPr>
               <w:pStyle w:val="Ttulo3"/>
               <w:jc w:val="both"/>
+              <w:outlineLvl w:val="2"/>
               <w:rPr>
                 <w:rFonts w:ascii="Arial" w:hAnsi="Arial" w:cs="Arial"/>
                 <w:sz w:val="24"/>
@@ -618,6 +621,7 @@
             <w:pPr>
               <w:pStyle w:val="Ttulo3"/>
               <w:jc w:val="both"/>
+              <w:outlineLvl w:val="2"/>
               <w:rPr>
                 <w:rFonts w:ascii="Arial" w:hAnsi="Arial" w:cs="Arial"/>
                 <w:sz w:val="24"/>
@@ -655,7 +659,6 @@
               </w:rPr>
               <w:t>A Análise Exploratória de Dados foi conduzida para compreender a distribuição dos preços, identificar padrões de tendência central e detectar possíveis anomalias (</w:t>
             </w:r>
-            <w:proofErr w:type="spellStart"/>
             <w:r>
               <w:rPr>
                 <w:rFonts w:ascii="Arial" w:hAnsi="Arial" w:cs="Arial"/>
@@ -664,7 +667,6 @@
               </w:rPr>
               <w:t>outliers</w:t>
             </w:r>
-            <w:proofErr w:type="spellEnd"/>
             <w:r>
               <w:rPr>
                 <w:rFonts w:ascii="Arial" w:hAnsi="Arial" w:cs="Arial"/>
@@ -782,6 +784,7 @@
             <w:pPr>
               <w:pStyle w:val="Ttulo3"/>
               <w:jc w:val="both"/>
+              <w:outlineLvl w:val="2"/>
               <w:rPr>
                 <w:rFonts w:ascii="Arial" w:hAnsi="Arial" w:cs="Arial"/>
                 <w:sz w:val="24"/>
@@ -850,6 +853,7 @@
             <w:pPr>
               <w:pStyle w:val="Ttulo3"/>
               <w:jc w:val="both"/>
+              <w:outlineLvl w:val="2"/>
               <w:rPr>
                 <w:rFonts w:ascii="Arial" w:hAnsi="Arial" w:cs="Arial"/>
                 <w:sz w:val="24"/>
@@ -1003,6 +1007,7 @@
             <w:pPr>
               <w:pStyle w:val="Ttulo3"/>
               <w:jc w:val="both"/>
+              <w:outlineLvl w:val="2"/>
               <w:rPr>
                 <w:rFonts w:ascii="Arial" w:hAnsi="Arial" w:cs="Arial"/>
                 <w:sz w:val="24"/>
@@ -1152,6 +1157,7 @@
             <w:pPr>
               <w:pStyle w:val="Ttulo3"/>
               <w:jc w:val="both"/>
+              <w:outlineLvl w:val="2"/>
               <w:rPr>
                 <w:rFonts w:ascii="Arial" w:hAnsi="Arial" w:cs="Arial"/>
                 <w:sz w:val="24"/>
@@ -1573,6 +1579,7 @@
             <w:pPr>
               <w:pStyle w:val="Ttulo3"/>
               <w:jc w:val="both"/>
+              <w:outlineLvl w:val="2"/>
               <w:rPr>
                 <w:rFonts w:ascii="Arial" w:hAnsi="Arial" w:cs="Arial"/>
                 <w:sz w:val="24"/>
@@ -1721,6 +1728,7 @@
             <w:pPr>
               <w:pStyle w:val="Ttulo3"/>
               <w:jc w:val="both"/>
+              <w:outlineLvl w:val="2"/>
               <w:rPr>
                 <w:rFonts w:ascii="Arial" w:hAnsi="Arial" w:cs="Arial"/>
                 <w:sz w:val="24"/>
@@ -1741,25 +1749,7 @@
                 <w:sz w:val="24"/>
                 <w:szCs w:val="24"/>
               </w:rPr>
-              <w:t xml:space="preserve">. Detecção e Tratamento de </w:t>
-            </w:r>
-            <w:proofErr w:type="spellStart"/>
-            <w:r>
-              <w:rPr>
-                <w:rFonts w:ascii="Arial" w:hAnsi="Arial" w:cs="Arial"/>
-                <w:sz w:val="24"/>
-                <w:szCs w:val="24"/>
-              </w:rPr>
-              <w:t>Outliers</w:t>
-            </w:r>
-            <w:proofErr w:type="spellEnd"/>
-            <w:r>
-              <w:rPr>
-                <w:rFonts w:ascii="Arial" w:hAnsi="Arial" w:cs="Arial"/>
-                <w:sz w:val="24"/>
-                <w:szCs w:val="24"/>
-              </w:rPr>
-              <w:t xml:space="preserve"> (Método IQR)</w:t>
+              <w:t>. Detecção e Tratamento de Outliers (Método IQR)</w:t>
             </w:r>
           </w:p>
           <w:p>
@@ -1978,6 +1968,7 @@
             <w:pPr>
               <w:pStyle w:val="Ttulo3"/>
               <w:jc w:val="both"/>
+              <w:outlineLvl w:val="2"/>
               <w:rPr>
                 <w:rFonts w:ascii="Arial" w:hAnsi="Arial" w:cs="Arial"/>
                 <w:sz w:val="24"/>
@@ -2039,18 +2030,8 @@
                 <w:b/>
                 <w:bCs/>
               </w:rPr>
-              <w:t xml:space="preserve">0 </w:t>
-            </w:r>
-            <w:proofErr w:type="spellStart"/>
-            <w:r>
-              <w:rPr>
-                <w:rFonts w:ascii="Arial" w:hAnsi="Arial" w:cs="Arial"/>
-                <w:b/>
-                <w:bCs/>
-              </w:rPr>
-              <w:t>outliers</w:t>
-            </w:r>
-            <w:proofErr w:type="spellEnd"/>
+              <w:t>0 outliers</w:t>
+            </w:r>
             <w:r>
               <w:rPr>
                 <w:rFonts w:ascii="Arial" w:hAnsi="Arial" w:cs="Arial"/>
@@ -2211,62 +2192,27 @@
               <w:rPr>
                 <w:i w:val="0"/>
               </w:rPr>
-              <w:t xml:space="preserve"> - Box-</w:t>
-            </w:r>
-            <w:proofErr w:type="spellStart"/>
-            <w:r>
-              <w:rPr>
-                <w:i w:val="0"/>
-              </w:rPr>
-              <w:t>plot</w:t>
-            </w:r>
-            <w:proofErr w:type="spellEnd"/>
-            <w:r>
-              <w:rPr>
-                <w:i w:val="0"/>
-              </w:rPr>
-              <w:t xml:space="preserve"> de preços e identificação de </w:t>
-            </w:r>
-            <w:proofErr w:type="spellStart"/>
-            <w:r>
-              <w:rPr>
-                <w:i w:val="0"/>
-              </w:rPr>
-              <w:t>outliers</w:t>
-            </w:r>
-            <w:proofErr w:type="spellEnd"/>
-            <w:r>
-              <w:rPr>
-                <w:i w:val="0"/>
-              </w:rPr>
-              <w:t>.</w:t>
+              <w:t xml:space="preserve"> - Box-plot de preços e identificação de outliers.</w:t>
             </w:r>
           </w:p>
           <w:p>
             <w:pPr>
               <w:pStyle w:val="Ttulo3"/>
               <w:jc w:val="both"/>
-              <w:rPr>
-                <w:rFonts w:ascii="Arial" w:hAnsi="Arial" w:cs="Arial"/>
-                <w:sz w:val="24"/>
-                <w:szCs w:val="24"/>
-              </w:rPr>
-            </w:pPr>
-            <w:r>
-              <w:rPr>
-                <w:rFonts w:ascii="Arial" w:hAnsi="Arial" w:cs="Arial"/>
-                <w:sz w:val="24"/>
-                <w:szCs w:val="24"/>
-              </w:rPr>
-              <w:t>4.8</w:t>
-            </w:r>
-            <w:r>
-              <w:rPr>
-                <w:rFonts w:ascii="Arial" w:hAnsi="Arial" w:cs="Arial"/>
-                <w:sz w:val="24"/>
-                <w:szCs w:val="24"/>
-              </w:rPr>
-              <w:t>. Análise Estatística da Distribuição Multimodal</w:t>
+              <w:outlineLvl w:val="2"/>
+              <w:rPr>
+                <w:rFonts w:ascii="Arial" w:hAnsi="Arial" w:cs="Arial"/>
+                <w:sz w:val="24"/>
+                <w:szCs w:val="24"/>
+              </w:rPr>
+            </w:pPr>
+            <w:r>
+              <w:rPr>
+                <w:rFonts w:ascii="Arial" w:hAnsi="Arial" w:cs="Arial"/>
+                <w:sz w:val="24"/>
+                <w:szCs w:val="24"/>
+              </w:rPr>
+              <w:t>4.8. Análise Estatística da Distribuição Multimodal</w:t>
             </w:r>
           </w:p>
           <w:p>
@@ -2308,19 +2254,7 @@
               <w:rPr>
                 <w:rFonts w:ascii="Arial" w:hAnsi="Arial" w:cs="Arial"/>
               </w:rPr>
-              <w:t>O gráfico de distribuição dos preços revela claramente que não estamos a lida</w:t>
-            </w:r>
-            <w:r>
-              <w:rPr>
-                <w:rFonts w:ascii="Arial" w:hAnsi="Arial" w:cs="Arial"/>
-              </w:rPr>
-              <w:t>r com uma única população homogênea</w:t>
-            </w:r>
-            <w:r>
-              <w:rPr>
-                <w:rFonts w:ascii="Arial" w:hAnsi="Arial" w:cs="Arial"/>
-              </w:rPr>
-              <w:t xml:space="preserve">, mas sim com </w:t>
+              <w:t xml:space="preserve">O gráfico de distribuição dos preços revela claramente que não estamos a lidar com uma única população homogênea, mas sim com </w:t>
             </w:r>
             <w:r>
               <w:rPr>
@@ -2349,45 +2283,15 @@
               <w:rPr>
                 <w:rFonts w:ascii="Arial" w:hAnsi="Arial" w:cs="Arial"/>
               </w:rPr>
-              <w:t xml:space="preserve">Para resolver isso, </w:t>
-            </w:r>
-            <w:r>
-              <w:rPr>
-                <w:rFonts w:ascii="Arial" w:hAnsi="Arial" w:cs="Arial"/>
-              </w:rPr>
-              <w:t>foi realizada</w:t>
-            </w:r>
-            <w:r>
-              <w:rPr>
-                <w:rFonts w:ascii="Arial" w:hAnsi="Arial" w:cs="Arial"/>
-              </w:rPr>
-              <w:t xml:space="preserve"> </w:t>
-            </w:r>
-            <w:r>
-              <w:rPr>
-                <w:rFonts w:ascii="Arial" w:hAnsi="Arial" w:cs="Arial"/>
-                <w:b/>
-                <w:bCs/>
-              </w:rPr>
-              <w:t>análise de segmentação (</w:t>
-            </w:r>
-            <w:proofErr w:type="spellStart"/>
-            <w:r>
-              <w:rPr>
-                <w:rFonts w:ascii="Arial" w:hAnsi="Arial" w:cs="Arial"/>
-                <w:b/>
-                <w:bCs/>
-              </w:rPr>
-              <w:t>Clustering</w:t>
-            </w:r>
-            <w:proofErr w:type="spellEnd"/>
-            <w:r>
-              <w:rPr>
-                <w:rFonts w:ascii="Arial" w:hAnsi="Arial" w:cs="Arial"/>
-                <w:b/>
-                <w:bCs/>
-              </w:rPr>
-              <w:t>)</w:t>
+              <w:t xml:space="preserve">Para resolver isso, foi realizada </w:t>
+            </w:r>
+            <w:r>
+              <w:rPr>
+                <w:rFonts w:ascii="Arial" w:hAnsi="Arial" w:cs="Arial"/>
+                <w:b/>
+                <w:bCs/>
+              </w:rPr>
+              <w:t>análise de segmentação (Clustering)</w:t>
             </w:r>
             <w:r>
               <w:rPr>
@@ -2400,27 +2304,20 @@
             <w:pPr>
               <w:pStyle w:val="Ttulo3"/>
               <w:jc w:val="both"/>
-              <w:rPr>
-                <w:rFonts w:ascii="Arial" w:hAnsi="Arial" w:cs="Arial"/>
-                <w:sz w:val="24"/>
-                <w:szCs w:val="24"/>
-              </w:rPr>
-            </w:pPr>
-            <w:r>
-              <w:rPr>
-                <w:rFonts w:ascii="Arial" w:hAnsi="Arial" w:cs="Arial"/>
-                <w:sz w:val="24"/>
-                <w:szCs w:val="24"/>
-              </w:rPr>
-              <w:t xml:space="preserve">4.8.1. </w:t>
-            </w:r>
-            <w:r>
-              <w:rPr>
-                <w:rFonts w:ascii="Arial" w:hAnsi="Arial" w:cs="Arial"/>
-                <w:sz w:val="24"/>
-                <w:szCs w:val="24"/>
-              </w:rPr>
-              <w:t>Segmentação dos Preços</w:t>
+              <w:outlineLvl w:val="2"/>
+              <w:rPr>
+                <w:rFonts w:ascii="Arial" w:hAnsi="Arial" w:cs="Arial"/>
+                <w:sz w:val="24"/>
+                <w:szCs w:val="24"/>
+              </w:rPr>
+            </w:pPr>
+            <w:r>
+              <w:rPr>
+                <w:rFonts w:ascii="Arial" w:hAnsi="Arial" w:cs="Arial"/>
+                <w:sz w:val="24"/>
+                <w:szCs w:val="24"/>
+              </w:rPr>
+              <w:t>4.8.1. Segmentação dos Preços</w:t>
             </w:r>
           </w:p>
           <w:p>
@@ -2456,6 +2353,7 @@
             <w:pPr>
               <w:pStyle w:val="Ttulo4"/>
               <w:jc w:val="both"/>
+              <w:outlineLvl w:val="3"/>
               <w:rPr>
                 <w:rFonts w:ascii="Arial" w:hAnsi="Arial" w:cs="Arial"/>
                 <w:b/>
@@ -2587,6 +2485,7 @@
             <w:pPr>
               <w:pStyle w:val="Ttulo4"/>
               <w:jc w:val="both"/>
+              <w:outlineLvl w:val="3"/>
               <w:rPr>
                 <w:rFonts w:ascii="Arial" w:hAnsi="Arial" w:cs="Arial"/>
                 <w:b/>
@@ -2729,6 +2628,7 @@
             <w:pPr>
               <w:pStyle w:val="Ttulo4"/>
               <w:jc w:val="both"/>
+              <w:outlineLvl w:val="3"/>
               <w:rPr>
                 <w:rFonts w:ascii="Arial" w:hAnsi="Arial" w:cs="Arial"/>
                 <w:b/>
@@ -2834,21 +2734,7 @@
               <w:rPr>
                 <w:rFonts w:ascii="Arial" w:hAnsi="Arial" w:cs="Arial"/>
               </w:rPr>
-              <w:t xml:space="preserve"> Este grupo contém os valores mais altos (R$ 1.060 e R$ 1.182). Embora não sejam tecnicamente "</w:t>
-            </w:r>
-            <w:proofErr w:type="spellStart"/>
-            <w:r>
-              <w:rPr>
-                <w:rFonts w:ascii="Arial" w:hAnsi="Arial" w:cs="Arial"/>
-              </w:rPr>
-              <w:t>outliers</w:t>
-            </w:r>
-            <w:proofErr w:type="spellEnd"/>
-            <w:r>
-              <w:rPr>
-                <w:rFonts w:ascii="Arial" w:hAnsi="Arial" w:cs="Arial"/>
-              </w:rPr>
-              <w:t>" (pois não foram excluídos pelo IQR), eles representam um nicho de mercado mais caro, provavelmente associado a fornecedores muito específicos ou contratos com escopo/SLA diferenciados. Usar este grupo como referência geral inflacionaria o custo</w:t>
+              <w:t xml:space="preserve"> Este grupo contém os valores mais altos (R$ 1.060 e R$ 1.182). Embora não sejam tecnicamente "outliers" (pois não foram excluídos pelo IQR), eles representam um nicho de mercado mais caro, provavelmente associado a fornecedores muito específicos ou contratos com escopo/SLA diferenciados. Usar este grupo como referência geral inflacionaria o custo</w:t>
             </w:r>
             <w:r>
               <w:rPr>
@@ -2867,27 +2753,20 @@
             <w:pPr>
               <w:pStyle w:val="Ttulo3"/>
               <w:jc w:val="both"/>
-              <w:rPr>
-                <w:rFonts w:ascii="Arial" w:hAnsi="Arial" w:cs="Arial"/>
-                <w:sz w:val="24"/>
-                <w:szCs w:val="24"/>
-              </w:rPr>
-            </w:pPr>
-            <w:r>
-              <w:rPr>
-                <w:rFonts w:ascii="Arial" w:hAnsi="Arial" w:cs="Arial"/>
-                <w:sz w:val="24"/>
-                <w:szCs w:val="24"/>
-              </w:rPr>
-              <w:t xml:space="preserve">4.8.2 </w:t>
-            </w:r>
-            <w:r>
-              <w:rPr>
-                <w:rFonts w:ascii="Arial" w:hAnsi="Arial" w:cs="Arial"/>
-                <w:sz w:val="24"/>
-                <w:szCs w:val="24"/>
-              </w:rPr>
-              <w:t>Recomendação Estratégica</w:t>
+              <w:outlineLvl w:val="2"/>
+              <w:rPr>
+                <w:rFonts w:ascii="Arial" w:hAnsi="Arial" w:cs="Arial"/>
+                <w:sz w:val="24"/>
+                <w:szCs w:val="24"/>
+              </w:rPr>
+            </w:pPr>
+            <w:r>
+              <w:rPr>
+                <w:rFonts w:ascii="Arial" w:hAnsi="Arial" w:cs="Arial"/>
+                <w:sz w:val="24"/>
+                <w:szCs w:val="24"/>
+              </w:rPr>
+              <w:t>4.8.2 Recomendação Estratégica</w:t>
             </w:r>
           </w:p>
           <w:p>
@@ -3245,7 +3124,23 @@
                 <w:sz w:val="24"/>
                 <w:szCs w:val="24"/>
               </w:rPr>
-              <w:t xml:space="preserve">5 </w:t>
+              <w:t>5</w:t>
+            </w:r>
+            <w:r>
+              <w:rPr>
+                <w:rFonts w:ascii="Arial" w:hAnsi="Arial" w:cs="Arial"/>
+                <w:sz w:val="24"/>
+                <w:szCs w:val="24"/>
+              </w:rPr>
+              <w:t>.</w:t>
+            </w:r>
+            <w:r>
+              <w:rPr>
+                <w:rFonts w:ascii="Arial" w:hAnsi="Arial" w:cs="Arial"/>
+                <w:sz w:val="24"/>
+                <w:szCs w:val="24"/>
+              </w:rPr>
+              <w:t xml:space="preserve"> </w:t>
             </w:r>
             <w:r>
               <w:rPr>
@@ -3443,7 +3338,6 @@
               <w:pStyle w:val="Legenda"/>
               <w:jc w:val="center"/>
               <w:rPr>
-                <w:rFonts w:ascii="Arial" w:hAnsi="Arial" w:cs="Arial"/>
                 <w:i w:val="0"/>
               </w:rPr>
             </w:pPr>
@@ -3477,10 +3371,121 @@
             <w:r>
               <w:rPr>
                 <w:rFonts w:ascii="Arial" w:hAnsi="Arial" w:cs="Arial"/>
-                <w:b/>
-                <w:bCs/>
-              </w:rPr>
-              <w:t xml:space="preserve">5.1 </w:t>
+              </w:rPr>
+              <w:t>Foi utilizada ferramenta de desenvolvimento próprio para atualização monetária. Esta mesma ferramenta possibilita a prever (futuro) a inflação acumulada no período, “aprender” padrões dos dados e prever favores futuros com base em dados do passado.</w:t>
+            </w:r>
+          </w:p>
+          <w:p>
+            <w:pPr>
+              <w:pStyle w:val="NormalWeb"/>
+              <w:jc w:val="both"/>
+              <w:rPr>
+                <w:rFonts w:ascii="Arial" w:hAnsi="Arial" w:cs="Arial"/>
+              </w:rPr>
+            </w:pPr>
+            <w:r>
+              <w:rPr>
+                <w:rFonts w:ascii="Arial" w:hAnsi="Arial" w:cs="Arial"/>
+              </w:rPr>
+              <w:t>Esta ferramenta foi desenvolvida com técnicas avançadas de estatísticas, como séries temporais, coleta da série histórica diretamente do Banco Central do Brasil para o índice IPCA, atualização do valor (R$) com base nas datas de referências (início e fim)</w:t>
+            </w:r>
+            <w:r>
+              <w:rPr>
+                <w:rFonts w:ascii="Arial" w:hAnsi="Arial" w:cs="Arial"/>
+              </w:rPr>
+              <w:t xml:space="preserve"> e aprendizado supervisionado de máquina (</w:t>
+            </w:r>
+            <w:proofErr w:type="spellStart"/>
+            <w:r>
+              <w:rPr>
+                <w:rFonts w:ascii="Arial" w:hAnsi="Arial" w:cs="Arial"/>
+              </w:rPr>
+              <w:t>machine</w:t>
+            </w:r>
+            <w:proofErr w:type="spellEnd"/>
+            <w:r>
+              <w:rPr>
+                <w:rFonts w:ascii="Arial" w:hAnsi="Arial" w:cs="Arial"/>
+              </w:rPr>
+              <w:t xml:space="preserve"> </w:t>
+            </w:r>
+            <w:proofErr w:type="spellStart"/>
+            <w:r>
+              <w:rPr>
+                <w:rFonts w:ascii="Arial" w:hAnsi="Arial" w:cs="Arial"/>
+              </w:rPr>
+              <w:t>learning</w:t>
+            </w:r>
+            <w:proofErr w:type="spellEnd"/>
+            <w:r>
+              <w:rPr>
+                <w:rFonts w:ascii="Arial" w:hAnsi="Arial" w:cs="Arial"/>
+              </w:rPr>
+              <w:t>).</w:t>
+            </w:r>
+          </w:p>
+          <w:p>
+            <w:pPr>
+              <w:pStyle w:val="NormalWeb"/>
+              <w:jc w:val="both"/>
+              <w:rPr>
+                <w:rFonts w:ascii="Arial" w:hAnsi="Arial" w:cs="Arial"/>
+              </w:rPr>
+            </w:pPr>
+            <w:r>
+              <w:rPr>
+                <w:rFonts w:ascii="Arial" w:hAnsi="Arial" w:cs="Arial"/>
+              </w:rPr>
+              <w:t xml:space="preserve">O uso desta ferramenta possibilitou a adaptação, flexibilidade, coleta, armazenamento e tratamento de dados em massa, conferindo maior </w:t>
+            </w:r>
+            <w:proofErr w:type="spellStart"/>
+            <w:r>
+              <w:rPr>
+                <w:rFonts w:ascii="Arial" w:hAnsi="Arial" w:cs="Arial"/>
+              </w:rPr>
+              <w:t>acuracidade</w:t>
+            </w:r>
+            <w:proofErr w:type="spellEnd"/>
+            <w:r>
+              <w:rPr>
+                <w:rFonts w:ascii="Arial" w:hAnsi="Arial" w:cs="Arial"/>
+              </w:rPr>
+              <w:t xml:space="preserve"> nos resultados dos cálculos, auditoria e agilidade nos procedimentos que antes levariam horas, para apenas segundos.</w:t>
+            </w:r>
+            <w:bookmarkStart w:id="0" w:name="_GoBack"/>
+            <w:bookmarkEnd w:id="0"/>
+          </w:p>
+          <w:p>
+            <w:pPr>
+              <w:pStyle w:val="NormalWeb"/>
+              <w:jc w:val="both"/>
+              <w:rPr>
+                <w:rFonts w:ascii="Arial" w:hAnsi="Arial" w:cs="Arial"/>
+              </w:rPr>
+            </w:pPr>
+            <w:r>
+              <w:rPr>
+                <w:rFonts w:ascii="Arial" w:hAnsi="Arial" w:cs="Arial"/>
+                <w:b/>
+                <w:bCs/>
+              </w:rPr>
+              <w:t>5.1</w:t>
+            </w:r>
+            <w:r>
+              <w:rPr>
+                <w:rFonts w:ascii="Arial" w:hAnsi="Arial" w:cs="Arial"/>
+                <w:b/>
+                <w:bCs/>
+              </w:rPr>
+              <w:t>.</w:t>
+            </w:r>
+            <w:r>
+              <w:rPr>
+                <w:rFonts w:ascii="Arial" w:hAnsi="Arial" w:cs="Arial"/>
+                <w:b/>
+                <w:bCs/>
+              </w:rPr>
+              <w:t xml:space="preserve"> </w:t>
             </w:r>
             <w:r>
               <w:rPr>
@@ -3515,7 +3520,14 @@
               <w:rPr>
                 <w:rFonts w:ascii="Arial" w:hAnsi="Arial" w:cs="Arial"/>
               </w:rPr>
-              <w:t xml:space="preserve"> A Constituição Federal e a Lei de Licitações (14.133/2021) protegem o valor real da remuneração. Utilizar preços defasados como referência aumenta o risco de propostas inexequíveis ou de pedidos precoces de reequilíbrio.</w:t>
+              <w:t xml:space="preserve"> A Constituição Federal e a Lei de Licitações (14.133/2021) protegem o valor real da remuneração. Utilizar preços </w:t>
+            </w:r>
+            <w:r>
+              <w:rPr>
+                <w:rFonts w:ascii="Arial" w:hAnsi="Arial" w:cs="Arial"/>
+              </w:rPr>
+              <w:lastRenderedPageBreak/>
+              <w:t>defasados como referência aumenta o risco de propostas inexequíveis ou de pedidos precoces de reequilíbrio.</w:t>
             </w:r>
           </w:p>
           <w:p>
@@ -3628,7 +3640,23 @@
                 <w:b/>
                 <w:bCs/>
               </w:rPr>
-              <w:t xml:space="preserve">5.2 </w:t>
+              <w:t>5.2</w:t>
+            </w:r>
+            <w:r>
+              <w:rPr>
+                <w:rFonts w:ascii="Arial" w:hAnsi="Arial" w:cs="Arial"/>
+                <w:b/>
+                <w:bCs/>
+              </w:rPr>
+              <w:t>.</w:t>
+            </w:r>
+            <w:r>
+              <w:rPr>
+                <w:rFonts w:ascii="Arial" w:hAnsi="Arial" w:cs="Arial"/>
+                <w:b/>
+                <w:bCs/>
+              </w:rPr>
+              <w:t xml:space="preserve"> </w:t>
             </w:r>
             <w:r>
               <w:rPr>
@@ -3687,14 +3715,7 @@
               <w:rPr>
                 <w:rFonts w:ascii="Arial" w:hAnsi="Arial" w:cs="Arial"/>
               </w:rPr>
-              <w:t xml:space="preserve">, observou-se que a distribuição dos preços não se concentrava em um único ponto, mas sim em múltiplos patamares. Para evitar a subjetividade na definição desses patamares, </w:t>
-            </w:r>
-            <w:r>
-              <w:rPr>
-                <w:rFonts w:ascii="Arial" w:hAnsi="Arial" w:cs="Arial"/>
-              </w:rPr>
-              <w:lastRenderedPageBreak/>
-              <w:t xml:space="preserve">utilizou-se o algoritmo </w:t>
+              <w:t xml:space="preserve">, observou-se que a distribuição dos preços não se concentrava em um único ponto, mas sim em múltiplos patamares. Para evitar a subjetividade na definição desses patamares, utilizou-se o algoritmo </w:t>
             </w:r>
             <w:r>
               <w:rPr>
@@ -3720,18 +3741,8 @@
                 <w:b/>
                 <w:bCs/>
               </w:rPr>
-              <w:t xml:space="preserve"> </w:t>
-            </w:r>
-            <w:proofErr w:type="spellStart"/>
-            <w:r>
-              <w:rPr>
-                <w:rFonts w:ascii="Arial" w:hAnsi="Arial" w:cs="Arial"/>
-                <w:b/>
-                <w:bCs/>
-              </w:rPr>
-              <w:t>Clustering</w:t>
-            </w:r>
-            <w:proofErr w:type="spellEnd"/>
+              <w:t xml:space="preserve"> Clustering</w:t>
+            </w:r>
             <w:r>
               <w:rPr>
                 <w:rFonts w:ascii="Arial" w:hAnsi="Arial" w:cs="Arial"/>
@@ -3983,7 +3994,23 @@
                 <w:b/>
                 <w:bCs/>
               </w:rPr>
-              <w:t xml:space="preserve">5.3 </w:t>
+              <w:t>5.3</w:t>
+            </w:r>
+            <w:r>
+              <w:rPr>
+                <w:rFonts w:ascii="Arial" w:hAnsi="Arial" w:cs="Arial"/>
+                <w:b/>
+                <w:bCs/>
+              </w:rPr>
+              <w:t>.</w:t>
+            </w:r>
+            <w:r>
+              <w:rPr>
+                <w:rFonts w:ascii="Arial" w:hAnsi="Arial" w:cs="Arial"/>
+                <w:b/>
+                <w:bCs/>
+              </w:rPr>
+              <w:t xml:space="preserve"> </w:t>
             </w:r>
             <w:r>
               <w:rPr>
@@ -4012,6 +4039,7 @@
                 <w:b/>
                 <w:bCs/>
               </w:rPr>
+              <w:lastRenderedPageBreak/>
               <w:t>Grupo 1 (Entrada/Baixa Complexidade):</w:t>
             </w:r>
             <w:r>
@@ -4270,14 +4298,7 @@
               <w:rPr>
                 <w:rFonts w:ascii="Arial" w:hAnsi="Arial" w:cs="Arial"/>
               </w:rPr>
-              <w:t xml:space="preserve">. Embora válidos, representam contratos com especificidades ou níveis de serviço (SLA) muito </w:t>
-            </w:r>
-            <w:r>
-              <w:rPr>
-                <w:rFonts w:ascii="Arial" w:hAnsi="Arial" w:cs="Arial"/>
-              </w:rPr>
-              <w:lastRenderedPageBreak/>
-              <w:t xml:space="preserve">acima da média, não sendo recomendados como referência geral para evitar </w:t>
+              <w:t xml:space="preserve">. Embora válidos, representam contratos com especificidades ou níveis de serviço (SLA) muito acima da média, não sendo recomendados como referência geral para evitar </w:t>
             </w:r>
             <w:proofErr w:type="spellStart"/>
             <w:r>
@@ -4304,6 +4325,7 @@
             <w:pPr>
               <w:pStyle w:val="Ttulo3"/>
               <w:jc w:val="both"/>
+              <w:outlineLvl w:val="2"/>
               <w:rPr>
                 <w:rFonts w:ascii="Arial" w:hAnsi="Arial" w:cs="Arial"/>
                 <w:sz w:val="24"/>
@@ -4317,6 +4339,14 @@
                 <w:szCs w:val="24"/>
               </w:rPr>
               <w:t>6</w:t>
+            </w:r>
+            <w:r>
+              <w:rPr>
+                <w:rFonts w:ascii="Arial" w:hAnsi="Arial" w:cs="Arial"/>
+                <w:sz w:val="24"/>
+                <w:szCs w:val="24"/>
+              </w:rPr>
+              <w:t>.</w:t>
             </w:r>
             <w:r>
               <w:rPr>
@@ -5095,16 +5125,7 @@
                 <w:sz w:val="24"/>
                 <w:szCs w:val="24"/>
               </w:rPr>
-              <w:t>I</w:t>
-            </w:r>
-            <w:r>
-              <w:rPr>
-                <w:rFonts w:ascii="Arial" w:hAnsi="Arial" w:cs="Arial"/>
-                <w:b/>
-                <w:sz w:val="24"/>
-                <w:szCs w:val="24"/>
-              </w:rPr>
-              <w:t>I</w:t>
+              <w:t>II</w:t>
             </w:r>
           </w:p>
           <w:p>
@@ -5203,24 +5224,14 @@
             <w:r>
               <w:t xml:space="preserve">Figura </w:t>
             </w:r>
-            <w:r>
-              <w:fldChar w:fldCharType="begin"/>
-            </w:r>
-            <w:r>
-              <w:instrText xml:space="preserve"> SEQ Figura \* ARABIC </w:instrText>
-            </w:r>
-            <w:r>
-              <w:fldChar w:fldCharType="separate"/>
-            </w:r>
-            <w:r>
-              <w:rPr>
-                <w:noProof/>
-              </w:rPr>
-              <w:t>5</w:t>
-            </w:r>
-            <w:r>
-              <w:fldChar w:fldCharType="end"/>
-            </w:r>
+            <w:fldSimple w:instr=" SEQ Figura \* ARABIC ">
+              <w:r>
+                <w:rPr>
+                  <w:noProof/>
+                </w:rPr>
+                <w:t>5</w:t>
+              </w:r>
+            </w:fldSimple>
             <w:r>
               <w:t xml:space="preserve"> - Banco de Preços Públicos, critério Menor Preço.</w:t>
             </w:r>
@@ -5879,9 +5890,11 @@
             <w:r>
               <w:rPr>
                 <w:rFonts w:ascii="Arial" w:hAnsi="Arial" w:cs="Arial"/>
+                <w:noProof/>
                 <w:sz w:val="20"/>
                 <w:szCs w:val="20"/>
                 <w:shd w:val="clear" w:color="auto" w:fill="FFFFFF"/>
+                <w:lang w:eastAsia="pt-BR"/>
               </w:rPr>
               <w:drawing>
                 <wp:inline distT="0" distB="0" distL="0" distR="0" wp14:anchorId="57AAC761" wp14:editId="7C11832D">
@@ -6009,6 +6022,10 @@
               <w:jc w:val="center"/>
             </w:pPr>
             <w:r>
+              <w:rPr>
+                <w:noProof/>
+                <w:lang w:eastAsia="pt-BR"/>
+              </w:rPr>
               <w:drawing>
                 <wp:inline distT="0" distB="0" distL="0" distR="0" wp14:anchorId="5F2CD16F" wp14:editId="4049C97A">
                   <wp:extent cx="2610214" cy="2753109"/>
@@ -6117,16 +6134,7 @@
                 <w:sz w:val="24"/>
                 <w:szCs w:val="24"/>
               </w:rPr>
-              <w:t xml:space="preserve">ANEXO </w:t>
-            </w:r>
-            <w:r>
-              <w:rPr>
-                <w:rFonts w:ascii="Arial" w:hAnsi="Arial" w:cs="Arial"/>
-                <w:b/>
-                <w:sz w:val="24"/>
-                <w:szCs w:val="24"/>
-              </w:rPr>
-              <w:t>V</w:t>
+              <w:t>ANEXO V</w:t>
             </w:r>
           </w:p>
           <w:p>
@@ -6166,16 +6174,7 @@
                 <w:sz w:val="24"/>
                 <w:szCs w:val="24"/>
               </w:rPr>
-              <w:t>COM</w:t>
-            </w:r>
-            <w:r>
-              <w:rPr>
-                <w:rFonts w:ascii="Arial" w:hAnsi="Arial" w:cs="Arial"/>
-                <w:b/>
-                <w:sz w:val="24"/>
-                <w:szCs w:val="24"/>
-              </w:rPr>
-              <w:t xml:space="preserve"> ATUALIZAÇÃO INFLACIONÁRIO DO IPCA/IBGE</w:t>
+              <w:t>COM ATUALIZAÇÃO INFLACIONÁRIO DO IPCA/IBGE</w:t>
             </w:r>
           </w:p>
           <w:p>
@@ -6195,6 +6194,10 @@
               <w:jc w:val="center"/>
             </w:pPr>
             <w:r>
+              <w:rPr>
+                <w:noProof/>
+                <w:lang w:eastAsia="pt-BR"/>
+              </w:rPr>
               <w:drawing>
                 <wp:inline distT="0" distB="0" distL="0" distR="0" wp14:anchorId="0CF55C3B" wp14:editId="181C7CC2">
                   <wp:extent cx="6709142" cy="1073748"/>
@@ -6260,6 +6263,10 @@
               <w:jc w:val="center"/>
             </w:pPr>
             <w:r>
+              <w:rPr>
+                <w:noProof/>
+                <w:lang w:eastAsia="pt-BR"/>
+              </w:rPr>
               <w:drawing>
                 <wp:inline distT="0" distB="0" distL="0" distR="0" wp14:anchorId="18B01F91" wp14:editId="7279595B">
                   <wp:extent cx="2629267" cy="2657846"/>
@@ -6305,113 +6312,96 @@
             <w:r>
               <w:t xml:space="preserve">Figura </w:t>
             </w:r>
-            <w:r>
-              <w:fldChar w:fldCharType="begin"/>
-            </w:r>
-            <w:r>
-              <w:instrText xml:space="preserve"> SEQ Figura \* ARABIC </w:instrText>
-            </w:r>
-            <w:r>
-              <w:fldChar w:fldCharType="separate"/>
-            </w:r>
-            <w:r>
-              <w:rPr>
+            <w:fldSimple w:instr=" SEQ Figura \* ARABIC ">
+              <w:r>
+                <w:rPr>
+                  <w:noProof/>
+                </w:rPr>
+                <w:t>13</w:t>
+              </w:r>
+            </w:fldSimple>
+            <w:r>
+              <w:t xml:space="preserve"> - </w:t>
+            </w:r>
+            <w:r>
+              <w:t xml:space="preserve">Mapa Comparativo de Preços de Pontos de Função </w:t>
+            </w:r>
+            <w:r>
+              <w:t>com</w:t>
+            </w:r>
+            <w:r>
+              <w:t xml:space="preserve"> Atualização Inflacionário o IPCA/IBGE (continuação).</w:t>
+            </w:r>
+          </w:p>
+          <w:p>
+            <w:pPr>
+              <w:jc w:val="center"/>
+              <w:rPr>
+                <w:rFonts w:ascii="Arial" w:hAnsi="Arial" w:cs="Arial"/>
+                <w:b/>
+                <w:sz w:val="24"/>
+                <w:szCs w:val="24"/>
+              </w:rPr>
+            </w:pPr>
+            <w:r>
+              <w:rPr>
+                <w:rFonts w:ascii="Arial" w:hAnsi="Arial" w:cs="Arial"/>
+                <w:b/>
+                <w:sz w:val="24"/>
+                <w:szCs w:val="24"/>
+              </w:rPr>
+              <w:t>ANEXO VI</w:t>
+            </w:r>
+          </w:p>
+          <w:p>
+            <w:pPr>
+              <w:jc w:val="center"/>
+              <w:rPr>
+                <w:rFonts w:ascii="Arial" w:hAnsi="Arial" w:cs="Arial"/>
+                <w:b/>
+                <w:sz w:val="24"/>
+                <w:szCs w:val="24"/>
+              </w:rPr>
+            </w:pPr>
+            <w:r>
+              <w:rPr>
+                <w:rFonts w:ascii="Arial" w:hAnsi="Arial" w:cs="Arial"/>
+                <w:b/>
+                <w:sz w:val="24"/>
+                <w:szCs w:val="24"/>
+              </w:rPr>
+              <w:t>FERRAMENTA DE PREVISÃO DE IPCA COM MACHINE LEARNING</w:t>
+            </w:r>
+          </w:p>
+          <w:p>
+            <w:pPr>
+              <w:jc w:val="center"/>
+              <w:rPr>
+                <w:rFonts w:ascii="Arial" w:hAnsi="Arial" w:cs="Arial"/>
+                <w:b/>
+                <w:sz w:val="24"/>
+                <w:szCs w:val="24"/>
+              </w:rPr>
+            </w:pPr>
+          </w:p>
+          <w:p>
+            <w:pPr>
+              <w:jc w:val="center"/>
+              <w:rPr>
+                <w:rFonts w:ascii="Arial" w:hAnsi="Arial" w:cs="Arial"/>
+                <w:b/>
+                <w:sz w:val="24"/>
+                <w:szCs w:val="24"/>
+              </w:rPr>
+            </w:pPr>
+            <w:r>
+              <w:rPr>
+                <w:rFonts w:ascii="Arial" w:hAnsi="Arial" w:cs="Arial"/>
+                <w:b/>
                 <w:noProof/>
-              </w:rPr>
-              <w:t>13</w:t>
-            </w:r>
-            <w:r>
-              <w:fldChar w:fldCharType="end"/>
-            </w:r>
-            <w:r>
-              <w:t xml:space="preserve"> - </w:t>
-            </w:r>
-            <w:r>
-              <w:t xml:space="preserve">Mapa Comparativo de Preços de Pontos de Função </w:t>
-            </w:r>
-            <w:r>
-              <w:t>com</w:t>
-            </w:r>
-            <w:r>
-              <w:t xml:space="preserve"> Atualização Inflacionário o IPCA/IBGE (continuação).</w:t>
-            </w:r>
-          </w:p>
-          <w:p>
-            <w:pPr>
-              <w:jc w:val="center"/>
-              <w:rPr>
-                <w:rFonts w:ascii="Arial" w:hAnsi="Arial" w:cs="Arial"/>
-                <w:b/>
-                <w:sz w:val="24"/>
-                <w:szCs w:val="24"/>
-              </w:rPr>
-            </w:pPr>
-            <w:r>
-              <w:rPr>
-                <w:rFonts w:ascii="Arial" w:hAnsi="Arial" w:cs="Arial"/>
-                <w:b/>
-                <w:sz w:val="24"/>
-                <w:szCs w:val="24"/>
-              </w:rPr>
-              <w:t>ANEXO V</w:t>
-            </w:r>
-            <w:r>
-              <w:rPr>
-                <w:rFonts w:ascii="Arial" w:hAnsi="Arial" w:cs="Arial"/>
-                <w:b/>
-                <w:sz w:val="24"/>
-                <w:szCs w:val="24"/>
-              </w:rPr>
-              <w:t>I</w:t>
-            </w:r>
-          </w:p>
-          <w:p>
-            <w:pPr>
-              <w:jc w:val="center"/>
-              <w:rPr>
-                <w:rFonts w:ascii="Arial" w:hAnsi="Arial" w:cs="Arial"/>
-                <w:b/>
-                <w:sz w:val="24"/>
-                <w:szCs w:val="24"/>
-              </w:rPr>
-            </w:pPr>
-            <w:r>
-              <w:rPr>
-                <w:rFonts w:ascii="Arial" w:hAnsi="Arial" w:cs="Arial"/>
-                <w:b/>
-                <w:sz w:val="24"/>
-                <w:szCs w:val="24"/>
-              </w:rPr>
-              <w:t>FERRAMENTA DE PREVISÃO DE IPCA COM MACHINE LEARNING</w:t>
-            </w:r>
-          </w:p>
-          <w:p>
-            <w:pPr>
-              <w:jc w:val="center"/>
-              <w:rPr>
-                <w:rFonts w:ascii="Arial" w:hAnsi="Arial" w:cs="Arial"/>
-                <w:b/>
-                <w:sz w:val="24"/>
-                <w:szCs w:val="24"/>
-              </w:rPr>
-            </w:pPr>
-          </w:p>
-          <w:p>
-            <w:pPr>
-              <w:jc w:val="center"/>
-              <w:rPr>
-                <w:rFonts w:ascii="Arial" w:hAnsi="Arial" w:cs="Arial"/>
-                <w:b/>
-                <w:sz w:val="24"/>
-                <w:szCs w:val="24"/>
-              </w:rPr>
-            </w:pPr>
-            <w:r>
-              <w:rPr>
-                <w:rFonts w:ascii="Arial" w:hAnsi="Arial" w:cs="Arial"/>
-                <w:b/>
-                <w:sz w:val="24"/>
-                <w:szCs w:val="24"/>
+                <w:sz w:val="24"/>
+                <w:szCs w:val="24"/>
+                <w:lang w:eastAsia="pt-BR"/>
               </w:rPr>
               <w:lastRenderedPageBreak/>
               <w:drawing>
@@ -6460,8 +6450,10 @@
               <w:rPr>
                 <w:rFonts w:ascii="Arial" w:hAnsi="Arial" w:cs="Arial"/>
                 <w:b/>
-                <w:sz w:val="24"/>
-                <w:szCs w:val="24"/>
+                <w:noProof/>
+                <w:sz w:val="24"/>
+                <w:szCs w:val="24"/>
+                <w:lang w:eastAsia="pt-BR"/>
               </w:rPr>
               <w:drawing>
                 <wp:inline distT="0" distB="0" distL="0" distR="0" wp14:anchorId="1A7D8783" wp14:editId="5A3AE8DF">
@@ -6561,8 +6553,6 @@
               </w:rPr>
               <w:t xml:space="preserve"> futuros</w:t>
             </w:r>
-            <w:bookmarkStart w:id="0" w:name="_GoBack"/>
-            <w:bookmarkEnd w:id="0"/>
             <w:r>
               <w:rPr>
                 <w:i w:val="0"/>
@@ -6572,6 +6562,7 @@
           </w:p>
           <w:p>
             <w:pPr>
+              <w:jc w:val="center"/>
               <w:rPr>
                 <w:rFonts w:ascii="Arial" w:hAnsi="Arial" w:cs="Arial"/>
                 <w:sz w:val="20"/>
@@ -6579,6 +6570,801 @@
                 <w:shd w:val="clear" w:color="auto" w:fill="FFFFFF"/>
               </w:rPr>
             </w:pPr>
+          </w:p>
+          <w:p>
+            <w:pPr>
+              <w:jc w:val="center"/>
+              <w:rPr>
+                <w:rFonts w:ascii="Arial" w:hAnsi="Arial" w:cs="Arial"/>
+                <w:b/>
+                <w:sz w:val="24"/>
+                <w:szCs w:val="24"/>
+              </w:rPr>
+            </w:pPr>
+            <w:r>
+              <w:rPr>
+                <w:rFonts w:ascii="Arial" w:hAnsi="Arial" w:cs="Arial"/>
+                <w:b/>
+                <w:sz w:val="24"/>
+                <w:szCs w:val="24"/>
+              </w:rPr>
+              <w:t>ANEXO VI</w:t>
+            </w:r>
+          </w:p>
+          <w:p>
+            <w:pPr>
+              <w:jc w:val="center"/>
+              <w:rPr>
+                <w:rFonts w:ascii="Arial" w:hAnsi="Arial" w:cs="Arial"/>
+                <w:b/>
+                <w:sz w:val="24"/>
+                <w:szCs w:val="24"/>
+              </w:rPr>
+            </w:pPr>
+            <w:r>
+              <w:rPr>
+                <w:rFonts w:ascii="Arial" w:hAnsi="Arial" w:cs="Arial"/>
+                <w:b/>
+                <w:sz w:val="24"/>
+                <w:szCs w:val="24"/>
+              </w:rPr>
+              <w:t>SUPERIORIDADE METODOLÓGICA EM RELAÇÃO AO DECRETO Nº 1.525/2022</w:t>
+            </w:r>
+          </w:p>
+          <w:p>
+            <w:pPr>
+              <w:jc w:val="center"/>
+              <w:rPr>
+                <w:rFonts w:ascii="Arial" w:hAnsi="Arial" w:cs="Arial"/>
+                <w:b/>
+                <w:sz w:val="24"/>
+                <w:szCs w:val="24"/>
+              </w:rPr>
+            </w:pPr>
+          </w:p>
+          <w:p>
+            <w:pPr>
+              <w:pStyle w:val="NormalWeb"/>
+              <w:jc w:val="both"/>
+              <w:rPr>
+                <w:rFonts w:ascii="Arial" w:hAnsi="Arial" w:cs="Arial"/>
+              </w:rPr>
+            </w:pPr>
+            <w:r>
+              <w:rPr>
+                <w:rFonts w:ascii="Arial" w:hAnsi="Arial" w:cs="Arial"/>
+              </w:rPr>
+              <w:t>A metodologia aplicada neste estudo não apenas cumpre os requisitos do Decreto Estadual nº 1.525/2022, mas os aprimora substancialmente através do uso de Ciência de Dados e Estatística Avançada. Abaixo, detalhamos as vantagens comparativas:</w:t>
+            </w:r>
+          </w:p>
+          <w:p>
+            <w:pPr>
+              <w:pStyle w:val="Ttulo4"/>
+              <w:numPr>
+                <w:ilvl w:val="0"/>
+                <w:numId w:val="35"/>
+              </w:numPr>
+              <w:jc w:val="both"/>
+              <w:rPr>
+                <w:rFonts w:ascii="Arial" w:hAnsi="Arial" w:cs="Arial"/>
+                <w:b/>
+                <w:i w:val="0"/>
+                <w:sz w:val="24"/>
+                <w:szCs w:val="24"/>
+              </w:rPr>
+            </w:pPr>
+            <w:r>
+              <w:rPr>
+                <w:rFonts w:ascii="Arial" w:hAnsi="Arial" w:cs="Arial"/>
+                <w:b/>
+                <w:i w:val="0"/>
+                <w:color w:val="auto"/>
+                <w:sz w:val="24"/>
+                <w:szCs w:val="24"/>
+              </w:rPr>
+              <w:lastRenderedPageBreak/>
+              <w:t>Tratamento de Outliers e Preços Inexequíveis (Art. 47, § 3º e § 4º)</w:t>
+            </w:r>
+            <w:r>
+              <w:rPr>
+                <w:rFonts w:ascii="Arial" w:hAnsi="Arial" w:cs="Arial"/>
+                <w:b/>
+                <w:i w:val="0"/>
+                <w:color w:val="auto"/>
+                <w:sz w:val="24"/>
+                <w:szCs w:val="24"/>
+              </w:rPr>
+              <w:t>:</w:t>
+            </w:r>
+          </w:p>
+          <w:p>
+            <w:pPr>
+              <w:pStyle w:val="NormalWeb"/>
+              <w:numPr>
+                <w:ilvl w:val="0"/>
+                <w:numId w:val="31"/>
+              </w:numPr>
+              <w:jc w:val="both"/>
+              <w:rPr>
+                <w:rFonts w:ascii="Arial" w:hAnsi="Arial" w:cs="Arial"/>
+              </w:rPr>
+            </w:pPr>
+            <w:r>
+              <w:rPr>
+                <w:rStyle w:val="Forte"/>
+                <w:rFonts w:ascii="Arial" w:hAnsi="Arial" w:cs="Arial"/>
+              </w:rPr>
+              <w:t>Método Tradicional (Decreto):</w:t>
+            </w:r>
+            <w:r>
+              <w:rPr>
+                <w:rFonts w:ascii="Arial" w:hAnsi="Arial" w:cs="Arial"/>
+              </w:rPr>
+              <w:t xml:space="preserve"> Utiliza cortes fixos e arbitrários (preços superiores a 30% ou inferiores a 70% da média). Essa abordagem é rígida e pode eliminar preços de mercado válidos ou manter distorções se a amostra for pequena.</w:t>
+            </w:r>
+          </w:p>
+          <w:p>
+            <w:pPr>
+              <w:pStyle w:val="NormalWeb"/>
+              <w:numPr>
+                <w:ilvl w:val="0"/>
+                <w:numId w:val="31"/>
+              </w:numPr>
+              <w:jc w:val="both"/>
+              <w:rPr>
+                <w:rFonts w:ascii="Arial" w:hAnsi="Arial" w:cs="Arial"/>
+              </w:rPr>
+            </w:pPr>
+            <w:r>
+              <w:rPr>
+                <w:rStyle w:val="Forte"/>
+                <w:rFonts w:ascii="Arial" w:hAnsi="Arial" w:cs="Arial"/>
+              </w:rPr>
+              <w:t>Nosso Método (Científico):</w:t>
+            </w:r>
+            <w:r>
+              <w:rPr>
+                <w:rFonts w:ascii="Arial" w:hAnsi="Arial" w:cs="Arial"/>
+              </w:rPr>
+              <w:t xml:space="preserve"> Utilizamos o </w:t>
+            </w:r>
+            <w:r>
+              <w:rPr>
+                <w:rStyle w:val="Forte"/>
+                <w:rFonts w:ascii="Arial" w:hAnsi="Arial" w:cs="Arial"/>
+              </w:rPr>
+              <w:t>Intervalo Interquartil (IQR)</w:t>
+            </w:r>
+            <w:r>
+              <w:rPr>
+                <w:rFonts w:ascii="Arial" w:hAnsi="Arial" w:cs="Arial"/>
+              </w:rPr>
+              <w:t xml:space="preserve"> e o algoritmo </w:t>
+            </w:r>
+            <w:r>
+              <w:rPr>
+                <w:rStyle w:val="Forte"/>
+                <w:rFonts w:ascii="Arial" w:hAnsi="Arial" w:cs="Arial"/>
+              </w:rPr>
+              <w:t>K-</w:t>
+            </w:r>
+            <w:proofErr w:type="spellStart"/>
+            <w:r>
+              <w:rPr>
+                <w:rStyle w:val="Forte"/>
+                <w:rFonts w:ascii="Arial" w:hAnsi="Arial" w:cs="Arial"/>
+              </w:rPr>
+              <w:t>Means</w:t>
+            </w:r>
+            <w:proofErr w:type="spellEnd"/>
+            <w:r>
+              <w:rPr>
+                <w:rFonts w:ascii="Arial" w:hAnsi="Arial" w:cs="Arial"/>
+              </w:rPr>
+              <w:t>.</w:t>
+            </w:r>
+          </w:p>
+          <w:p>
+            <w:pPr>
+              <w:pStyle w:val="NormalWeb"/>
+              <w:numPr>
+                <w:ilvl w:val="1"/>
+                <w:numId w:val="31"/>
+              </w:numPr>
+              <w:jc w:val="both"/>
+              <w:rPr>
+                <w:rFonts w:ascii="Arial" w:hAnsi="Arial" w:cs="Arial"/>
+              </w:rPr>
+            </w:pPr>
+            <w:r>
+              <w:rPr>
+                <w:rStyle w:val="Forte"/>
+                <w:rFonts w:ascii="Arial" w:hAnsi="Arial" w:cs="Arial"/>
+              </w:rPr>
+              <w:t>Vantagem:</w:t>
+            </w:r>
+            <w:r>
+              <w:rPr>
+                <w:rFonts w:ascii="Arial" w:hAnsi="Arial" w:cs="Arial"/>
+              </w:rPr>
+              <w:t xml:space="preserve"> O IQR é uma medida estatística dinâmica que se adapta à dispersão real dos dados, identificando </w:t>
+            </w:r>
+            <w:r>
+              <w:rPr>
+                <w:rStyle w:val="nfase"/>
+                <w:rFonts w:ascii="Arial" w:hAnsi="Arial" w:cs="Arial"/>
+              </w:rPr>
+              <w:t>outliers</w:t>
+            </w:r>
+            <w:r>
+              <w:rPr>
+                <w:rFonts w:ascii="Arial" w:hAnsi="Arial" w:cs="Arial"/>
+              </w:rPr>
+              <w:t xml:space="preserve"> com base na distribuição da amostra e não em percentuais fixos. O K-</w:t>
+            </w:r>
+            <w:proofErr w:type="spellStart"/>
+            <w:r>
+              <w:rPr>
+                <w:rFonts w:ascii="Arial" w:hAnsi="Arial" w:cs="Arial"/>
+              </w:rPr>
+              <w:t>Means</w:t>
+            </w:r>
+            <w:proofErr w:type="spellEnd"/>
+            <w:r>
+              <w:rPr>
+                <w:rFonts w:ascii="Arial" w:hAnsi="Arial" w:cs="Arial"/>
+              </w:rPr>
+              <w:t xml:space="preserve"> segmenta o</w:t>
+            </w:r>
+            <w:r>
+              <w:rPr>
+                <w:rFonts w:ascii="Arial" w:hAnsi="Arial" w:cs="Arial"/>
+              </w:rPr>
+              <w:t>s preços de</w:t>
+            </w:r>
+            <w:r>
+              <w:rPr>
+                <w:rFonts w:ascii="Arial" w:hAnsi="Arial" w:cs="Arial"/>
+              </w:rPr>
+              <w:t xml:space="preserve"> mercado em grupos reais</w:t>
+            </w:r>
+            <w:r>
+              <w:rPr>
+                <w:rFonts w:ascii="Arial" w:hAnsi="Arial" w:cs="Arial"/>
+              </w:rPr>
+              <w:t>, permitindo identificar que o “Grupo 1”</w:t>
+            </w:r>
+            <w:r>
+              <w:rPr>
+                <w:rFonts w:ascii="Arial" w:hAnsi="Arial" w:cs="Arial"/>
+              </w:rPr>
+              <w:t xml:space="preserve"> é tecnicamente arriscado (potencialmente inexequív</w:t>
+            </w:r>
+            <w:r>
+              <w:rPr>
+                <w:rFonts w:ascii="Arial" w:hAnsi="Arial" w:cs="Arial"/>
+              </w:rPr>
+              <w:t>el para alta complexidade) e o “Grupo 3”</w:t>
+            </w:r>
+            <w:r>
+              <w:rPr>
+                <w:rFonts w:ascii="Arial" w:hAnsi="Arial" w:cs="Arial"/>
+              </w:rPr>
+              <w:t xml:space="preserve"> é excessivo, sem depender de cortes percentuais. Isso oferece uma justificativa técnica muito mais robusta para a não consideração desses valores, atendendo plenamente ao § 4º do Art. 47.</w:t>
+            </w:r>
+          </w:p>
+          <w:p>
+            <w:pPr>
+              <w:pStyle w:val="Ttulo4"/>
+              <w:numPr>
+                <w:ilvl w:val="0"/>
+                <w:numId w:val="35"/>
+              </w:numPr>
+              <w:jc w:val="both"/>
+              <w:rPr>
+                <w:rFonts w:ascii="Arial" w:hAnsi="Arial" w:cs="Arial"/>
+                <w:b/>
+                <w:i w:val="0"/>
+                <w:color w:val="auto"/>
+                <w:sz w:val="24"/>
+                <w:szCs w:val="24"/>
+              </w:rPr>
+            </w:pPr>
+            <w:r>
+              <w:rPr>
+                <w:rFonts w:ascii="Arial" w:hAnsi="Arial" w:cs="Arial"/>
+                <w:b/>
+                <w:i w:val="0"/>
+                <w:color w:val="auto"/>
+                <w:sz w:val="24"/>
+                <w:szCs w:val="24"/>
+              </w:rPr>
+              <w:t>Atualização Monetária e Contemporaneidade (Art. 46 e § 5º do Art. 47)</w:t>
+            </w:r>
+            <w:r>
+              <w:rPr>
+                <w:rFonts w:ascii="Arial" w:hAnsi="Arial" w:cs="Arial"/>
+                <w:b/>
+                <w:i w:val="0"/>
+                <w:color w:val="auto"/>
+                <w:sz w:val="24"/>
+                <w:szCs w:val="24"/>
+              </w:rPr>
+              <w:t>:</w:t>
+            </w:r>
+          </w:p>
+          <w:p>
+            <w:pPr>
+              <w:pStyle w:val="NormalWeb"/>
+              <w:numPr>
+                <w:ilvl w:val="0"/>
+                <w:numId w:val="32"/>
+              </w:numPr>
+              <w:jc w:val="both"/>
+              <w:rPr>
+                <w:rFonts w:ascii="Arial" w:hAnsi="Arial" w:cs="Arial"/>
+              </w:rPr>
+            </w:pPr>
+            <w:r>
+              <w:rPr>
+                <w:rStyle w:val="Forte"/>
+                <w:rFonts w:ascii="Arial" w:hAnsi="Arial" w:cs="Arial"/>
+              </w:rPr>
+              <w:t>Método Tradicional:</w:t>
+            </w:r>
+            <w:r>
+              <w:rPr>
+                <w:rFonts w:ascii="Arial" w:hAnsi="Arial" w:cs="Arial"/>
+              </w:rPr>
+              <w:t xml:space="preserve"> Frequentemente utiliza a média simples de preços nominais (sem correção), misturando valores de 2024 com 2025 como se tivessem o mesmo poder de compra.</w:t>
+            </w:r>
+          </w:p>
+          <w:p>
+            <w:pPr>
+              <w:pStyle w:val="NormalWeb"/>
+              <w:numPr>
+                <w:ilvl w:val="0"/>
+                <w:numId w:val="32"/>
+              </w:numPr>
+              <w:jc w:val="both"/>
+              <w:rPr>
+                <w:rFonts w:ascii="Arial" w:hAnsi="Arial" w:cs="Arial"/>
+              </w:rPr>
+            </w:pPr>
+            <w:r>
+              <w:rPr>
+                <w:rStyle w:val="Forte"/>
+                <w:rFonts w:ascii="Arial" w:hAnsi="Arial" w:cs="Arial"/>
+              </w:rPr>
+              <w:t>Nosso Método (Legal e Econômico):</w:t>
+            </w:r>
+            <w:r>
+              <w:rPr>
+                <w:rFonts w:ascii="Arial" w:hAnsi="Arial" w:cs="Arial"/>
+              </w:rPr>
+              <w:t xml:space="preserve"> Aplicamos a </w:t>
+            </w:r>
+            <w:r>
+              <w:rPr>
+                <w:rStyle w:val="Forte"/>
+                <w:rFonts w:ascii="Arial" w:hAnsi="Arial" w:cs="Arial"/>
+              </w:rPr>
+              <w:t>correção monetária pelo IPCA</w:t>
+            </w:r>
+            <w:r>
+              <w:rPr>
+                <w:rFonts w:ascii="Arial" w:hAnsi="Arial" w:cs="Arial"/>
+              </w:rPr>
+              <w:t xml:space="preserve"> para trazer todos os preços à data presente.</w:t>
+            </w:r>
+          </w:p>
+          <w:p>
+            <w:pPr>
+              <w:pStyle w:val="NormalWeb"/>
+              <w:numPr>
+                <w:ilvl w:val="1"/>
+                <w:numId w:val="32"/>
+              </w:numPr>
+              <w:jc w:val="both"/>
+              <w:rPr>
+                <w:rFonts w:ascii="Arial" w:hAnsi="Arial" w:cs="Arial"/>
+              </w:rPr>
+            </w:pPr>
+            <w:r>
+              <w:rPr>
+                <w:rStyle w:val="Forte"/>
+                <w:rFonts w:ascii="Arial" w:hAnsi="Arial" w:cs="Arial"/>
+              </w:rPr>
+              <w:t>Vantagem:</w:t>
+            </w:r>
+            <w:r>
+              <w:rPr>
+                <w:rFonts w:ascii="Arial" w:hAnsi="Arial" w:cs="Arial"/>
+              </w:rPr>
+              <w:t xml:space="preserve"> Garante a comparabilidade </w:t>
+            </w:r>
+            <w:r>
+              <w:rPr>
+                <w:rFonts w:ascii="Arial" w:hAnsi="Arial" w:cs="Arial"/>
+              </w:rPr>
+              <w:t>e cumpre o princípio constitucional da manutenção do valor real da proposta. Isso mitiga riscos de pedidos de reequilíbrio econômico-financeiro logo no início do contrato, pois o preço reflete a realidade inflacionária atual do setor de TI</w:t>
+            </w:r>
+            <w:r>
+              <w:rPr>
+                <w:rFonts w:ascii="Arial" w:hAnsi="Arial" w:cs="Arial"/>
+              </w:rPr>
+              <w:t xml:space="preserve"> para o objetivo estudado</w:t>
+            </w:r>
+            <w:r>
+              <w:rPr>
+                <w:rFonts w:ascii="Arial" w:hAnsi="Arial" w:cs="Arial"/>
+              </w:rPr>
+              <w:t>.</w:t>
+            </w:r>
+          </w:p>
+          <w:p>
+            <w:pPr>
+              <w:pStyle w:val="Ttulo4"/>
+              <w:numPr>
+                <w:ilvl w:val="0"/>
+                <w:numId w:val="35"/>
+              </w:numPr>
+              <w:jc w:val="both"/>
+              <w:rPr>
+                <w:rFonts w:ascii="Arial" w:hAnsi="Arial" w:cs="Arial"/>
+                <w:b/>
+                <w:i w:val="0"/>
+                <w:color w:val="auto"/>
+                <w:sz w:val="24"/>
+                <w:szCs w:val="24"/>
+              </w:rPr>
+            </w:pPr>
+            <w:r>
+              <w:rPr>
+                <w:rFonts w:ascii="Arial" w:hAnsi="Arial" w:cs="Arial"/>
+                <w:b/>
+                <w:i w:val="0"/>
+                <w:color w:val="auto"/>
+                <w:sz w:val="24"/>
+                <w:szCs w:val="24"/>
+              </w:rPr>
+              <w:t>Escolha do Critério de Referência (Art. 47, caput e § 1º)</w:t>
+            </w:r>
+            <w:r>
+              <w:rPr>
+                <w:rFonts w:ascii="Arial" w:hAnsi="Arial" w:cs="Arial"/>
+                <w:b/>
+                <w:i w:val="0"/>
+                <w:color w:val="auto"/>
+                <w:sz w:val="24"/>
+                <w:szCs w:val="24"/>
+              </w:rPr>
+              <w:t>:</w:t>
+            </w:r>
+          </w:p>
+          <w:p>
+            <w:pPr>
+              <w:pStyle w:val="NormalWeb"/>
+              <w:numPr>
+                <w:ilvl w:val="0"/>
+                <w:numId w:val="33"/>
+              </w:numPr>
+              <w:jc w:val="both"/>
+              <w:rPr>
+                <w:rFonts w:ascii="Arial" w:hAnsi="Arial" w:cs="Arial"/>
+              </w:rPr>
+            </w:pPr>
+            <w:r>
+              <w:rPr>
+                <w:rStyle w:val="Forte"/>
+                <w:rFonts w:ascii="Arial" w:hAnsi="Arial" w:cs="Arial"/>
+              </w:rPr>
+              <w:t>Método Tradicional:</w:t>
+            </w:r>
+            <w:r>
+              <w:rPr>
+                <w:rFonts w:ascii="Arial" w:hAnsi="Arial" w:cs="Arial"/>
+              </w:rPr>
+              <w:t xml:space="preserve"> O Decreto sugere média, mediana ou menor preço. A escolha entre eles muitas vezes carece de embasamento técnico profundo.</w:t>
+            </w:r>
+          </w:p>
+          <w:p>
+            <w:pPr>
+              <w:pStyle w:val="NormalWeb"/>
+              <w:numPr>
+                <w:ilvl w:val="0"/>
+                <w:numId w:val="33"/>
+              </w:numPr>
+              <w:jc w:val="both"/>
+              <w:rPr>
+                <w:rFonts w:ascii="Arial" w:hAnsi="Arial" w:cs="Arial"/>
+              </w:rPr>
+            </w:pPr>
+            <w:r>
+              <w:rPr>
+                <w:rStyle w:val="Forte"/>
+                <w:rFonts w:ascii="Arial" w:hAnsi="Arial" w:cs="Arial"/>
+              </w:rPr>
+              <w:t>Nosso Método (Estatístico e Estratégico):</w:t>
+            </w:r>
+            <w:r>
+              <w:rPr>
+                <w:rFonts w:ascii="Arial" w:hAnsi="Arial" w:cs="Arial"/>
+              </w:rPr>
+              <w:t xml:space="preserve"> A escolha pela </w:t>
+            </w:r>
+            <w:r>
+              <w:rPr>
+                <w:rStyle w:val="Forte"/>
+                <w:rFonts w:ascii="Arial" w:hAnsi="Arial" w:cs="Arial"/>
+              </w:rPr>
+              <w:t>Média do Cluster 2 (Intermediário)</w:t>
+            </w:r>
+            <w:r>
+              <w:rPr>
+                <w:rFonts w:ascii="Arial" w:hAnsi="Arial" w:cs="Arial"/>
+              </w:rPr>
+              <w:t xml:space="preserve"> não é arbitrária.</w:t>
+            </w:r>
+          </w:p>
+          <w:p>
+            <w:pPr>
+              <w:pStyle w:val="NormalWeb"/>
+              <w:numPr>
+                <w:ilvl w:val="1"/>
+                <w:numId w:val="33"/>
+              </w:numPr>
+              <w:jc w:val="both"/>
+              <w:rPr>
+                <w:rFonts w:ascii="Arial" w:hAnsi="Arial" w:cs="Arial"/>
+              </w:rPr>
+            </w:pPr>
+            <w:r>
+              <w:rPr>
+                <w:rStyle w:val="Forte"/>
+                <w:rFonts w:ascii="Arial" w:hAnsi="Arial" w:cs="Arial"/>
+              </w:rPr>
+              <w:t>Vantagem:</w:t>
+            </w:r>
+            <w:r>
+              <w:rPr>
+                <w:rFonts w:ascii="Arial" w:hAnsi="Arial" w:cs="Arial"/>
+              </w:rPr>
+              <w:t xml:space="preserve"> O Cluster 2 foi ident</w:t>
+            </w:r>
+            <w:r>
+              <w:rPr>
+                <w:rFonts w:ascii="Arial" w:hAnsi="Arial" w:cs="Arial"/>
+              </w:rPr>
+              <w:t>ificado matematicamente como o “centro de gravidade”</w:t>
+            </w:r>
+            <w:r>
+              <w:rPr>
+                <w:rFonts w:ascii="Arial" w:hAnsi="Arial" w:cs="Arial"/>
+              </w:rPr>
+              <w:t xml:space="preserve"> do mercado competitivo (menor dispersão e maior densidade). Ao e</w:t>
+            </w:r>
+            <w:r>
+              <w:rPr>
+                <w:rFonts w:ascii="Arial" w:hAnsi="Arial" w:cs="Arial"/>
+              </w:rPr>
+              <w:t>scolher este grupo, evitamos a “falácia da média”</w:t>
+            </w:r>
+            <w:r>
+              <w:rPr>
+                <w:rFonts w:ascii="Arial" w:hAnsi="Arial" w:cs="Arial"/>
+              </w:rPr>
+              <w:t xml:space="preserve"> (que seria puxada para baixo pelo Grupo 1 ou para cima pelo Grupo 3). Essa escolha é fundamentada na </w:t>
+            </w:r>
+            <w:r>
+              <w:rPr>
+                <w:rStyle w:val="Forte"/>
+                <w:rFonts w:ascii="Arial" w:hAnsi="Arial" w:cs="Arial"/>
+              </w:rPr>
+              <w:t>Eficiência</w:t>
+            </w:r>
+            <w:r>
+              <w:rPr>
+                <w:rFonts w:ascii="Arial" w:hAnsi="Arial" w:cs="Arial"/>
+              </w:rPr>
+              <w:t xml:space="preserve"> (melhor preço com qualidade assegurada), atendendo ao § 1º que permite outros critérios desde que devidamente justificados.</w:t>
+            </w:r>
+          </w:p>
+          <w:p>
+            <w:pPr>
+              <w:pStyle w:val="Ttulo4"/>
+              <w:numPr>
+                <w:ilvl w:val="0"/>
+                <w:numId w:val="35"/>
+              </w:numPr>
+              <w:jc w:val="both"/>
+              <w:rPr>
+                <w:rFonts w:ascii="Arial" w:hAnsi="Arial" w:cs="Arial"/>
+                <w:b/>
+                <w:i w:val="0"/>
+                <w:color w:val="auto"/>
+                <w:sz w:val="24"/>
+                <w:szCs w:val="24"/>
+              </w:rPr>
+            </w:pPr>
+            <w:r>
+              <w:rPr>
+                <w:rFonts w:ascii="Arial" w:hAnsi="Arial" w:cs="Arial"/>
+                <w:b/>
+                <w:i w:val="0"/>
+                <w:color w:val="auto"/>
+                <w:sz w:val="24"/>
+                <w:szCs w:val="24"/>
+              </w:rPr>
+              <w:t>Segurança Jurídica e Técnica</w:t>
+            </w:r>
+            <w:r>
+              <w:rPr>
+                <w:rFonts w:ascii="Arial" w:hAnsi="Arial" w:cs="Arial"/>
+                <w:b/>
+                <w:i w:val="0"/>
+                <w:color w:val="auto"/>
+                <w:sz w:val="24"/>
+                <w:szCs w:val="24"/>
+              </w:rPr>
+              <w:t>:</w:t>
+            </w:r>
+          </w:p>
+          <w:p>
+            <w:pPr>
+              <w:pStyle w:val="NormalWeb"/>
+              <w:ind w:left="360"/>
+              <w:jc w:val="both"/>
+              <w:rPr>
+                <w:rFonts w:ascii="Arial" w:hAnsi="Arial" w:cs="Arial"/>
+              </w:rPr>
+            </w:pPr>
+            <w:r>
+              <w:rPr>
+                <w:rFonts w:ascii="Arial" w:hAnsi="Arial" w:cs="Arial"/>
+              </w:rPr>
+              <w:t xml:space="preserve">A utilização de algoritmos de </w:t>
+            </w:r>
+            <w:proofErr w:type="spellStart"/>
+            <w:r>
+              <w:rPr>
+                <w:rFonts w:ascii="Arial" w:hAnsi="Arial" w:cs="Arial"/>
+              </w:rPr>
+              <w:t>Machine</w:t>
+            </w:r>
+            <w:proofErr w:type="spellEnd"/>
+            <w:r>
+              <w:rPr>
+                <w:rFonts w:ascii="Arial" w:hAnsi="Arial" w:cs="Arial"/>
+              </w:rPr>
+              <w:t xml:space="preserve"> Learning (K-</w:t>
+            </w:r>
+            <w:proofErr w:type="spellStart"/>
+            <w:r>
+              <w:rPr>
+                <w:rFonts w:ascii="Arial" w:hAnsi="Arial" w:cs="Arial"/>
+              </w:rPr>
+              <w:t>Means</w:t>
+            </w:r>
+            <w:proofErr w:type="spellEnd"/>
+            <w:r>
+              <w:rPr>
+                <w:rFonts w:ascii="Arial" w:hAnsi="Arial" w:cs="Arial"/>
+              </w:rPr>
+              <w:t xml:space="preserve">) confere </w:t>
+            </w:r>
+            <w:r>
+              <w:rPr>
+                <w:rStyle w:val="Forte"/>
+                <w:rFonts w:ascii="Arial" w:hAnsi="Arial" w:cs="Arial"/>
+              </w:rPr>
+              <w:t>imparcialidade</w:t>
+            </w:r>
+            <w:r>
+              <w:rPr>
+                <w:rFonts w:ascii="Arial" w:hAnsi="Arial" w:cs="Arial"/>
+              </w:rPr>
+              <w:t xml:space="preserve"> ao processo. A segmen</w:t>
+            </w:r>
+            <w:r>
+              <w:rPr>
+                <w:rFonts w:ascii="Arial" w:hAnsi="Arial" w:cs="Arial"/>
+              </w:rPr>
+              <w:t>tação dos preços não foi feita “</w:t>
+            </w:r>
+            <w:r>
+              <w:rPr>
+                <w:rFonts w:ascii="Arial" w:hAnsi="Arial" w:cs="Arial"/>
+              </w:rPr>
+              <w:t>a olho</w:t>
+            </w:r>
+            <w:r>
+              <w:rPr>
+                <w:rFonts w:ascii="Arial" w:hAnsi="Arial" w:cs="Arial"/>
+              </w:rPr>
+              <w:t xml:space="preserve"> nu”</w:t>
+            </w:r>
+            <w:r>
+              <w:rPr>
+                <w:rFonts w:ascii="Arial" w:hAnsi="Arial" w:cs="Arial"/>
+              </w:rPr>
+              <w:t xml:space="preserve"> pelo gestor, mas sim derivada da estrutura matemática dos dados de mercado. Isso blinda a Administração contra questionamentos de direcionamento ou subjetividade, fornecendo uma trilha de </w:t>
+            </w:r>
+            <w:r>
+              <w:rPr>
+                <w:rFonts w:ascii="Arial" w:hAnsi="Arial" w:cs="Arial"/>
+                <w:b/>
+              </w:rPr>
+              <w:t>auditoria</w:t>
+            </w:r>
+            <w:r>
+              <w:rPr>
+                <w:rFonts w:ascii="Arial" w:hAnsi="Arial" w:cs="Arial"/>
+              </w:rPr>
+              <w:t xml:space="preserve"> técnica inquestionável.</w:t>
+            </w:r>
+          </w:p>
+          <w:p>
+            <w:pPr>
+              <w:pStyle w:val="NormalWeb"/>
+              <w:jc w:val="both"/>
+              <w:rPr>
+                <w:rFonts w:ascii="Arial" w:hAnsi="Arial" w:cs="Arial"/>
+              </w:rPr>
+            </w:pPr>
+            <w:r>
+              <w:rPr>
+                <w:rStyle w:val="Forte"/>
+                <w:rFonts w:ascii="Arial" w:hAnsi="Arial" w:cs="Arial"/>
+              </w:rPr>
+              <w:t>Em suma:</w:t>
+            </w:r>
+            <w:r>
+              <w:rPr>
+                <w:rFonts w:ascii="Arial" w:hAnsi="Arial" w:cs="Arial"/>
+              </w:rPr>
+              <w:t xml:space="preserve"> Nossa metodologia transforma a pesquisa de preços de um mero exercício aritmético burocrático em uma </w:t>
+            </w:r>
+            <w:r>
+              <w:rPr>
+                <w:rFonts w:ascii="Arial" w:hAnsi="Arial" w:cs="Arial"/>
+                <w:b/>
+                <w:u w:val="single"/>
+              </w:rPr>
+              <w:t>ferramenta de inteligência de mercado</w:t>
+            </w:r>
+            <w:r>
+              <w:rPr>
+                <w:rFonts w:ascii="Arial" w:hAnsi="Arial" w:cs="Arial"/>
+              </w:rPr>
+              <w:t>, garantindo uma contratação mais segura, justa</w:t>
+            </w:r>
+            <w:r>
+              <w:rPr>
+                <w:rFonts w:ascii="Arial" w:hAnsi="Arial" w:cs="Arial"/>
+              </w:rPr>
+              <w:t xml:space="preserve">, </w:t>
+            </w:r>
+            <w:proofErr w:type="spellStart"/>
+            <w:r>
+              <w:rPr>
+                <w:rFonts w:ascii="Arial" w:hAnsi="Arial" w:cs="Arial"/>
+              </w:rPr>
+              <w:t>auditável</w:t>
+            </w:r>
+            <w:proofErr w:type="spellEnd"/>
+            <w:r>
+              <w:rPr>
+                <w:rFonts w:ascii="Arial" w:hAnsi="Arial" w:cs="Arial"/>
+              </w:rPr>
+              <w:t>, técnica, moderna</w:t>
+            </w:r>
+            <w:r>
+              <w:rPr>
+                <w:rFonts w:ascii="Arial" w:hAnsi="Arial" w:cs="Arial"/>
+              </w:rPr>
+              <w:t xml:space="preserve"> e alinhada com a realidade econômica atual.</w:t>
+            </w:r>
           </w:p>
         </w:tc>
       </w:tr>
@@ -8196,6 +8982,155 @@
     </w:lvl>
   </w:abstractNum>
   <w:abstractNum w:abstractNumId="12" w15:restartNumberingAfterBreak="0">
+    <w:nsid w:val="268A388A"/>
+    <w:multiLevelType w:val="multilevel"/>
+    <w:tmpl w:val="A020634A"/>
+    <w:lvl w:ilvl="0">
+      <w:start w:val="1"/>
+      <w:numFmt w:val="bullet"/>
+      <w:lvlText w:val=""/>
+      <w:lvlJc w:val="left"/>
+      <w:pPr>
+        <w:tabs>
+          <w:tab w:val="num" w:pos="720"/>
+        </w:tabs>
+        <w:ind w:left="720" w:hanging="360"/>
+      </w:pPr>
+      <w:rPr>
+        <w:rFonts w:ascii="Symbol" w:hAnsi="Symbol" w:hint="default"/>
+        <w:sz w:val="20"/>
+      </w:rPr>
+    </w:lvl>
+    <w:lvl w:ilvl="1">
+      <w:start w:val="1"/>
+      <w:numFmt w:val="bullet"/>
+      <w:lvlText w:val="o"/>
+      <w:lvlJc w:val="left"/>
+      <w:pPr>
+        <w:tabs>
+          <w:tab w:val="num" w:pos="1440"/>
+        </w:tabs>
+        <w:ind w:left="1440" w:hanging="360"/>
+      </w:pPr>
+      <w:rPr>
+        <w:rFonts w:ascii="Courier New" w:hAnsi="Courier New" w:hint="default"/>
+        <w:sz w:val="20"/>
+      </w:rPr>
+    </w:lvl>
+    <w:lvl w:ilvl="2" w:tentative="1">
+      <w:start w:val="1"/>
+      <w:numFmt w:val="bullet"/>
+      <w:lvlText w:val=""/>
+      <w:lvlJc w:val="left"/>
+      <w:pPr>
+        <w:tabs>
+          <w:tab w:val="num" w:pos="2160"/>
+        </w:tabs>
+        <w:ind w:left="2160" w:hanging="360"/>
+      </w:pPr>
+      <w:rPr>
+        <w:rFonts w:ascii="Wingdings" w:hAnsi="Wingdings" w:hint="default"/>
+        <w:sz w:val="20"/>
+      </w:rPr>
+    </w:lvl>
+    <w:lvl w:ilvl="3" w:tentative="1">
+      <w:start w:val="1"/>
+      <w:numFmt w:val="bullet"/>
+      <w:lvlText w:val=""/>
+      <w:lvlJc w:val="left"/>
+      <w:pPr>
+        <w:tabs>
+          <w:tab w:val="num" w:pos="2880"/>
+        </w:tabs>
+        <w:ind w:left="2880" w:hanging="360"/>
+      </w:pPr>
+      <w:rPr>
+        <w:rFonts w:ascii="Wingdings" w:hAnsi="Wingdings" w:hint="default"/>
+        <w:sz w:val="20"/>
+      </w:rPr>
+    </w:lvl>
+    <w:lvl w:ilvl="4" w:tentative="1">
+      <w:start w:val="1"/>
+      <w:numFmt w:val="bullet"/>
+      <w:lvlText w:val=""/>
+      <w:lvlJc w:val="left"/>
+      <w:pPr>
+        <w:tabs>
+          <w:tab w:val="num" w:pos="3600"/>
+        </w:tabs>
+        <w:ind w:left="3600" w:hanging="360"/>
+      </w:pPr>
+      <w:rPr>
+        <w:rFonts w:ascii="Wingdings" w:hAnsi="Wingdings" w:hint="default"/>
+        <w:sz w:val="20"/>
+      </w:rPr>
+    </w:lvl>
+    <w:lvl w:ilvl="5" w:tentative="1">
+      <w:start w:val="1"/>
+      <w:numFmt w:val="bullet"/>
+      <w:lvlText w:val=""/>
+      <w:lvlJc w:val="left"/>
+      <w:pPr>
+        <w:tabs>
+          <w:tab w:val="num" w:pos="4320"/>
+        </w:tabs>
+        <w:ind w:left="4320" w:hanging="360"/>
+      </w:pPr>
+      <w:rPr>
+        <w:rFonts w:ascii="Wingdings" w:hAnsi="Wingdings" w:hint="default"/>
+        <w:sz w:val="20"/>
+      </w:rPr>
+    </w:lvl>
+    <w:lvl w:ilvl="6" w:tentative="1">
+      <w:start w:val="1"/>
+      <w:numFmt w:val="bullet"/>
+      <w:lvlText w:val=""/>
+      <w:lvlJc w:val="left"/>
+      <w:pPr>
+        <w:tabs>
+          <w:tab w:val="num" w:pos="5040"/>
+        </w:tabs>
+        <w:ind w:left="5040" w:hanging="360"/>
+      </w:pPr>
+      <w:rPr>
+        <w:rFonts w:ascii="Wingdings" w:hAnsi="Wingdings" w:hint="default"/>
+        <w:sz w:val="20"/>
+      </w:rPr>
+    </w:lvl>
+    <w:lvl w:ilvl="7" w:tentative="1">
+      <w:start w:val="1"/>
+      <w:numFmt w:val="bullet"/>
+      <w:lvlText w:val=""/>
+      <w:lvlJc w:val="left"/>
+      <w:pPr>
+        <w:tabs>
+          <w:tab w:val="num" w:pos="5760"/>
+        </w:tabs>
+        <w:ind w:left="5760" w:hanging="360"/>
+      </w:pPr>
+      <w:rPr>
+        <w:rFonts w:ascii="Wingdings" w:hAnsi="Wingdings" w:hint="default"/>
+        <w:sz w:val="20"/>
+      </w:rPr>
+    </w:lvl>
+    <w:lvl w:ilvl="8" w:tentative="1">
+      <w:start w:val="1"/>
+      <w:numFmt w:val="bullet"/>
+      <w:lvlText w:val=""/>
+      <w:lvlJc w:val="left"/>
+      <w:pPr>
+        <w:tabs>
+          <w:tab w:val="num" w:pos="6480"/>
+        </w:tabs>
+        <w:ind w:left="6480" w:hanging="360"/>
+      </w:pPr>
+      <w:rPr>
+        <w:rFonts w:ascii="Wingdings" w:hAnsi="Wingdings" w:hint="default"/>
+        <w:sz w:val="20"/>
+      </w:rPr>
+    </w:lvl>
+  </w:abstractNum>
+  <w:abstractNum w:abstractNumId="13" w15:restartNumberingAfterBreak="0">
     <w:nsid w:val="2A873FAA"/>
     <w:multiLevelType w:val="multilevel"/>
     <w:tmpl w:val="26FE5A26"/>
@@ -8344,7 +9279,156 @@
       </w:rPr>
     </w:lvl>
   </w:abstractNum>
-  <w:abstractNum w:abstractNumId="13" w15:restartNumberingAfterBreak="0">
+  <w:abstractNum w:abstractNumId="14" w15:restartNumberingAfterBreak="0">
+    <w:nsid w:val="2D8B6914"/>
+    <w:multiLevelType w:val="multilevel"/>
+    <w:tmpl w:val="F61889C2"/>
+    <w:lvl w:ilvl="0">
+      <w:start w:val="1"/>
+      <w:numFmt w:val="bullet"/>
+      <w:lvlText w:val=""/>
+      <w:lvlJc w:val="left"/>
+      <w:pPr>
+        <w:tabs>
+          <w:tab w:val="num" w:pos="720"/>
+        </w:tabs>
+        <w:ind w:left="720" w:hanging="360"/>
+      </w:pPr>
+      <w:rPr>
+        <w:rFonts w:ascii="Symbol" w:hAnsi="Symbol" w:hint="default"/>
+        <w:sz w:val="20"/>
+      </w:rPr>
+    </w:lvl>
+    <w:lvl w:ilvl="1">
+      <w:start w:val="1"/>
+      <w:numFmt w:val="bullet"/>
+      <w:lvlText w:val="o"/>
+      <w:lvlJc w:val="left"/>
+      <w:pPr>
+        <w:tabs>
+          <w:tab w:val="num" w:pos="1440"/>
+        </w:tabs>
+        <w:ind w:left="1440" w:hanging="360"/>
+      </w:pPr>
+      <w:rPr>
+        <w:rFonts w:ascii="Courier New" w:hAnsi="Courier New" w:hint="default"/>
+        <w:sz w:val="20"/>
+      </w:rPr>
+    </w:lvl>
+    <w:lvl w:ilvl="2" w:tentative="1">
+      <w:start w:val="1"/>
+      <w:numFmt w:val="bullet"/>
+      <w:lvlText w:val=""/>
+      <w:lvlJc w:val="left"/>
+      <w:pPr>
+        <w:tabs>
+          <w:tab w:val="num" w:pos="2160"/>
+        </w:tabs>
+        <w:ind w:left="2160" w:hanging="360"/>
+      </w:pPr>
+      <w:rPr>
+        <w:rFonts w:ascii="Wingdings" w:hAnsi="Wingdings" w:hint="default"/>
+        <w:sz w:val="20"/>
+      </w:rPr>
+    </w:lvl>
+    <w:lvl w:ilvl="3" w:tentative="1">
+      <w:start w:val="1"/>
+      <w:numFmt w:val="bullet"/>
+      <w:lvlText w:val=""/>
+      <w:lvlJc w:val="left"/>
+      <w:pPr>
+        <w:tabs>
+          <w:tab w:val="num" w:pos="2880"/>
+        </w:tabs>
+        <w:ind w:left="2880" w:hanging="360"/>
+      </w:pPr>
+      <w:rPr>
+        <w:rFonts w:ascii="Wingdings" w:hAnsi="Wingdings" w:hint="default"/>
+        <w:sz w:val="20"/>
+      </w:rPr>
+    </w:lvl>
+    <w:lvl w:ilvl="4" w:tentative="1">
+      <w:start w:val="1"/>
+      <w:numFmt w:val="bullet"/>
+      <w:lvlText w:val=""/>
+      <w:lvlJc w:val="left"/>
+      <w:pPr>
+        <w:tabs>
+          <w:tab w:val="num" w:pos="3600"/>
+        </w:tabs>
+        <w:ind w:left="3600" w:hanging="360"/>
+      </w:pPr>
+      <w:rPr>
+        <w:rFonts w:ascii="Wingdings" w:hAnsi="Wingdings" w:hint="default"/>
+        <w:sz w:val="20"/>
+      </w:rPr>
+    </w:lvl>
+    <w:lvl w:ilvl="5" w:tentative="1">
+      <w:start w:val="1"/>
+      <w:numFmt w:val="bullet"/>
+      <w:lvlText w:val=""/>
+      <w:lvlJc w:val="left"/>
+      <w:pPr>
+        <w:tabs>
+          <w:tab w:val="num" w:pos="4320"/>
+        </w:tabs>
+        <w:ind w:left="4320" w:hanging="360"/>
+      </w:pPr>
+      <w:rPr>
+        <w:rFonts w:ascii="Wingdings" w:hAnsi="Wingdings" w:hint="default"/>
+        <w:sz w:val="20"/>
+      </w:rPr>
+    </w:lvl>
+    <w:lvl w:ilvl="6" w:tentative="1">
+      <w:start w:val="1"/>
+      <w:numFmt w:val="bullet"/>
+      <w:lvlText w:val=""/>
+      <w:lvlJc w:val="left"/>
+      <w:pPr>
+        <w:tabs>
+          <w:tab w:val="num" w:pos="5040"/>
+        </w:tabs>
+        <w:ind w:left="5040" w:hanging="360"/>
+      </w:pPr>
+      <w:rPr>
+        <w:rFonts w:ascii="Wingdings" w:hAnsi="Wingdings" w:hint="default"/>
+        <w:sz w:val="20"/>
+      </w:rPr>
+    </w:lvl>
+    <w:lvl w:ilvl="7" w:tentative="1">
+      <w:start w:val="1"/>
+      <w:numFmt w:val="bullet"/>
+      <w:lvlText w:val=""/>
+      <w:lvlJc w:val="left"/>
+      <w:pPr>
+        <w:tabs>
+          <w:tab w:val="num" w:pos="5760"/>
+        </w:tabs>
+        <w:ind w:left="5760" w:hanging="360"/>
+      </w:pPr>
+      <w:rPr>
+        <w:rFonts w:ascii="Wingdings" w:hAnsi="Wingdings" w:hint="default"/>
+        <w:sz w:val="20"/>
+      </w:rPr>
+    </w:lvl>
+    <w:lvl w:ilvl="8" w:tentative="1">
+      <w:start w:val="1"/>
+      <w:numFmt w:val="bullet"/>
+      <w:lvlText w:val=""/>
+      <w:lvlJc w:val="left"/>
+      <w:pPr>
+        <w:tabs>
+          <w:tab w:val="num" w:pos="6480"/>
+        </w:tabs>
+        <w:ind w:left="6480" w:hanging="360"/>
+      </w:pPr>
+      <w:rPr>
+        <w:rFonts w:ascii="Wingdings" w:hAnsi="Wingdings" w:hint="default"/>
+        <w:sz w:val="20"/>
+      </w:rPr>
+    </w:lvl>
+  </w:abstractNum>
+  <w:abstractNum w:abstractNumId="15" w15:restartNumberingAfterBreak="0">
     <w:nsid w:val="348762AD"/>
     <w:multiLevelType w:val="multilevel"/>
     <w:tmpl w:val="A52069FE"/>
@@ -8461,7 +9545,7 @@
       </w:pPr>
     </w:lvl>
   </w:abstractNum>
-  <w:abstractNum w:abstractNumId="14" w15:restartNumberingAfterBreak="0">
+  <w:abstractNum w:abstractNumId="16" w15:restartNumberingAfterBreak="0">
     <w:nsid w:val="362B40DA"/>
     <w:multiLevelType w:val="hybridMultilevel"/>
     <w:tmpl w:val="3BD4C274"/>
@@ -8550,7 +9634,7 @@
       </w:pPr>
     </w:lvl>
   </w:abstractNum>
-  <w:abstractNum w:abstractNumId="15" w15:restartNumberingAfterBreak="0">
+  <w:abstractNum w:abstractNumId="17" w15:restartNumberingAfterBreak="0">
     <w:nsid w:val="3B8349D2"/>
     <w:multiLevelType w:val="multilevel"/>
     <w:tmpl w:val="8A94B9B2"/>
@@ -8699,7 +9783,7 @@
       </w:rPr>
     </w:lvl>
   </w:abstractNum>
-  <w:abstractNum w:abstractNumId="16" w15:restartNumberingAfterBreak="0">
+  <w:abstractNum w:abstractNumId="18" w15:restartNumberingAfterBreak="0">
     <w:nsid w:val="3DB62730"/>
     <w:multiLevelType w:val="multilevel"/>
     <w:tmpl w:val="3250913E"/>
@@ -8848,7 +9932,7 @@
       </w:rPr>
     </w:lvl>
   </w:abstractNum>
-  <w:abstractNum w:abstractNumId="17" w15:restartNumberingAfterBreak="0">
+  <w:abstractNum w:abstractNumId="19" w15:restartNumberingAfterBreak="0">
     <w:nsid w:val="3DE81C79"/>
     <w:multiLevelType w:val="multilevel"/>
     <w:tmpl w:val="F744982C"/>
@@ -8997,7 +10081,96 @@
       </w:rPr>
     </w:lvl>
   </w:abstractNum>
-  <w:abstractNum w:abstractNumId="18" w15:restartNumberingAfterBreak="0">
+  <w:abstractNum w:abstractNumId="20" w15:restartNumberingAfterBreak="0">
+    <w:nsid w:val="41D6666E"/>
+    <w:multiLevelType w:val="hybridMultilevel"/>
+    <w:tmpl w:val="EC9A94B2"/>
+    <w:lvl w:ilvl="0" w:tplc="1700B892">
+      <w:start w:val="1"/>
+      <w:numFmt w:val="lowerLetter"/>
+      <w:lvlText w:val="%1)"/>
+      <w:lvlJc w:val="left"/>
+      <w:pPr>
+        <w:ind w:left="720" w:hanging="360"/>
+      </w:pPr>
+      <w:rPr>
+        <w:color w:val="auto"/>
+      </w:rPr>
+    </w:lvl>
+    <w:lvl w:ilvl="1" w:tplc="04160019" w:tentative="1">
+      <w:start w:val="1"/>
+      <w:numFmt w:val="lowerLetter"/>
+      <w:lvlText w:val="%2."/>
+      <w:lvlJc w:val="left"/>
+      <w:pPr>
+        <w:ind w:left="1440" w:hanging="360"/>
+      </w:pPr>
+    </w:lvl>
+    <w:lvl w:ilvl="2" w:tplc="0416001B" w:tentative="1">
+      <w:start w:val="1"/>
+      <w:numFmt w:val="lowerRoman"/>
+      <w:lvlText w:val="%3."/>
+      <w:lvlJc w:val="right"/>
+      <w:pPr>
+        <w:ind w:left="2160" w:hanging="180"/>
+      </w:pPr>
+    </w:lvl>
+    <w:lvl w:ilvl="3" w:tplc="0416000F" w:tentative="1">
+      <w:start w:val="1"/>
+      <w:numFmt w:val="decimal"/>
+      <w:lvlText w:val="%4."/>
+      <w:lvlJc w:val="left"/>
+      <w:pPr>
+        <w:ind w:left="2880" w:hanging="360"/>
+      </w:pPr>
+    </w:lvl>
+    <w:lvl w:ilvl="4" w:tplc="04160019" w:tentative="1">
+      <w:start w:val="1"/>
+      <w:numFmt w:val="lowerLetter"/>
+      <w:lvlText w:val="%5."/>
+      <w:lvlJc w:val="left"/>
+      <w:pPr>
+        <w:ind w:left="3600" w:hanging="360"/>
+      </w:pPr>
+    </w:lvl>
+    <w:lvl w:ilvl="5" w:tplc="0416001B" w:tentative="1">
+      <w:start w:val="1"/>
+      <w:numFmt w:val="lowerRoman"/>
+      <w:lvlText w:val="%6."/>
+      <w:lvlJc w:val="right"/>
+      <w:pPr>
+        <w:ind w:left="4320" w:hanging="180"/>
+      </w:pPr>
+    </w:lvl>
+    <w:lvl w:ilvl="6" w:tplc="0416000F" w:tentative="1">
+      <w:start w:val="1"/>
+      <w:numFmt w:val="decimal"/>
+      <w:lvlText w:val="%7."/>
+      <w:lvlJc w:val="left"/>
+      <w:pPr>
+        <w:ind w:left="5040" w:hanging="360"/>
+      </w:pPr>
+    </w:lvl>
+    <w:lvl w:ilvl="7" w:tplc="04160019" w:tentative="1">
+      <w:start w:val="1"/>
+      <w:numFmt w:val="lowerLetter"/>
+      <w:lvlText w:val="%8."/>
+      <w:lvlJc w:val="left"/>
+      <w:pPr>
+        <w:ind w:left="5760" w:hanging="360"/>
+      </w:pPr>
+    </w:lvl>
+    <w:lvl w:ilvl="8" w:tplc="0416001B" w:tentative="1">
+      <w:start w:val="1"/>
+      <w:numFmt w:val="lowerRoman"/>
+      <w:lvlText w:val="%9."/>
+      <w:lvlJc w:val="right"/>
+      <w:pPr>
+        <w:ind w:left="6480" w:hanging="180"/>
+      </w:pPr>
+    </w:lvl>
+  </w:abstractNum>
+  <w:abstractNum w:abstractNumId="21" w15:restartNumberingAfterBreak="0">
     <w:nsid w:val="46707E55"/>
     <w:multiLevelType w:val="multilevel"/>
     <w:tmpl w:val="8BC2FF6A"/>
@@ -9146,7 +10319,120 @@
       </w:rPr>
     </w:lvl>
   </w:abstractNum>
-  <w:abstractNum w:abstractNumId="19" w15:restartNumberingAfterBreak="0">
+  <w:abstractNum w:abstractNumId="22" w15:restartNumberingAfterBreak="0">
+    <w:nsid w:val="50B74AA9"/>
+    <w:multiLevelType w:val="multilevel"/>
+    <w:tmpl w:val="FB9AD0D8"/>
+    <w:lvl w:ilvl="0">
+      <w:start w:val="1"/>
+      <w:numFmt w:val="decimal"/>
+      <w:lvlText w:val="%1."/>
+      <w:lvlJc w:val="left"/>
+      <w:pPr>
+        <w:tabs>
+          <w:tab w:val="num" w:pos="720"/>
+        </w:tabs>
+        <w:ind w:left="720" w:hanging="360"/>
+      </w:pPr>
+    </w:lvl>
+    <w:lvl w:ilvl="1" w:tentative="1">
+      <w:start w:val="1"/>
+      <w:numFmt w:val="decimal"/>
+      <w:lvlText w:val="%2."/>
+      <w:lvlJc w:val="left"/>
+      <w:pPr>
+        <w:tabs>
+          <w:tab w:val="num" w:pos="1440"/>
+        </w:tabs>
+        <w:ind w:left="1440" w:hanging="360"/>
+      </w:pPr>
+    </w:lvl>
+    <w:lvl w:ilvl="2" w:tentative="1">
+      <w:start w:val="1"/>
+      <w:numFmt w:val="decimal"/>
+      <w:lvlText w:val="%3."/>
+      <w:lvlJc w:val="left"/>
+      <w:pPr>
+        <w:tabs>
+          <w:tab w:val="num" w:pos="2160"/>
+        </w:tabs>
+        <w:ind w:left="2160" w:hanging="360"/>
+      </w:pPr>
+    </w:lvl>
+    <w:lvl w:ilvl="3" w:tentative="1">
+      <w:start w:val="1"/>
+      <w:numFmt w:val="decimal"/>
+      <w:lvlText w:val="%4."/>
+      <w:lvlJc w:val="left"/>
+      <w:pPr>
+        <w:tabs>
+          <w:tab w:val="num" w:pos="2880"/>
+        </w:tabs>
+        <w:ind w:left="2880" w:hanging="360"/>
+      </w:pPr>
+    </w:lvl>
+    <w:lvl w:ilvl="4" w:tentative="1">
+      <w:start w:val="1"/>
+      <w:numFmt w:val="decimal"/>
+      <w:lvlText w:val="%5."/>
+      <w:lvlJc w:val="left"/>
+      <w:pPr>
+        <w:tabs>
+          <w:tab w:val="num" w:pos="3600"/>
+        </w:tabs>
+        <w:ind w:left="3600" w:hanging="360"/>
+      </w:pPr>
+    </w:lvl>
+    <w:lvl w:ilvl="5" w:tentative="1">
+      <w:start w:val="1"/>
+      <w:numFmt w:val="decimal"/>
+      <w:lvlText w:val="%6."/>
+      <w:lvlJc w:val="left"/>
+      <w:pPr>
+        <w:tabs>
+          <w:tab w:val="num" w:pos="4320"/>
+        </w:tabs>
+        <w:ind w:left="4320" w:hanging="360"/>
+      </w:pPr>
+    </w:lvl>
+    <w:lvl w:ilvl="6" w:tentative="1">
+      <w:start w:val="1"/>
+      <w:numFmt w:val="decimal"/>
+      <w:lvlText w:val="%7."/>
+      <w:lvlJc w:val="left"/>
+      <w:pPr>
+        <w:tabs>
+          <w:tab w:val="num" w:pos="5040"/>
+        </w:tabs>
+        <w:ind w:left="5040" w:hanging="360"/>
+      </w:pPr>
+    </w:lvl>
+    <w:lvl w:ilvl="7" w:tentative="1">
+      <w:start w:val="1"/>
+      <w:numFmt w:val="decimal"/>
+      <w:lvlText w:val="%8."/>
+      <w:lvlJc w:val="left"/>
+      <w:pPr>
+        <w:tabs>
+          <w:tab w:val="num" w:pos="5760"/>
+        </w:tabs>
+        <w:ind w:left="5760" w:hanging="360"/>
+      </w:pPr>
+    </w:lvl>
+    <w:lvl w:ilvl="8" w:tentative="1">
+      <w:start w:val="1"/>
+      <w:numFmt w:val="decimal"/>
+      <w:lvlText w:val="%9."/>
+      <w:lvlJc w:val="left"/>
+      <w:pPr>
+        <w:tabs>
+          <w:tab w:val="num" w:pos="6480"/>
+        </w:tabs>
+        <w:ind w:left="6480" w:hanging="360"/>
+      </w:pPr>
+    </w:lvl>
+  </w:abstractNum>
+  <w:abstractNum w:abstractNumId="23" w15:restartNumberingAfterBreak="0">
     <w:nsid w:val="53B753CD"/>
     <w:multiLevelType w:val="hybridMultilevel"/>
     <w:tmpl w:val="75245F64"/>
@@ -9235,7 +10521,7 @@
       </w:pPr>
     </w:lvl>
   </w:abstractNum>
-  <w:abstractNum w:abstractNumId="20" w15:restartNumberingAfterBreak="0">
+  <w:abstractNum w:abstractNumId="24" w15:restartNumberingAfterBreak="0">
     <w:nsid w:val="5A816309"/>
     <w:multiLevelType w:val="multilevel"/>
     <w:tmpl w:val="1C706264"/>
@@ -9352,7 +10638,7 @@
       </w:pPr>
     </w:lvl>
   </w:abstractNum>
-  <w:abstractNum w:abstractNumId="21" w15:restartNumberingAfterBreak="0">
+  <w:abstractNum w:abstractNumId="25" w15:restartNumberingAfterBreak="0">
     <w:nsid w:val="5AFD5C7C"/>
     <w:multiLevelType w:val="multilevel"/>
     <w:tmpl w:val="362A66A0"/>
@@ -9474,7 +10760,7 @@
       </w:rPr>
     </w:lvl>
   </w:abstractNum>
-  <w:abstractNum w:abstractNumId="22" w15:restartNumberingAfterBreak="0">
+  <w:abstractNum w:abstractNumId="26" w15:restartNumberingAfterBreak="0">
     <w:nsid w:val="5F21315D"/>
     <w:multiLevelType w:val="multilevel"/>
     <w:tmpl w:val="05D64F32"/>
@@ -9590,7 +10876,7 @@
       </w:pPr>
     </w:lvl>
   </w:abstractNum>
-  <w:abstractNum w:abstractNumId="23" w15:restartNumberingAfterBreak="0">
+  <w:abstractNum w:abstractNumId="27" w15:restartNumberingAfterBreak="0">
     <w:nsid w:val="6500017E"/>
     <w:multiLevelType w:val="multilevel"/>
     <w:tmpl w:val="FFB45D58"/>
@@ -9739,7 +11025,7 @@
       </w:rPr>
     </w:lvl>
   </w:abstractNum>
-  <w:abstractNum w:abstractNumId="24" w15:restartNumberingAfterBreak="0">
+  <w:abstractNum w:abstractNumId="28" w15:restartNumberingAfterBreak="0">
     <w:nsid w:val="6A853139"/>
     <w:multiLevelType w:val="multilevel"/>
     <w:tmpl w:val="0B088690"/>
@@ -9888,7 +11174,7 @@
       </w:rPr>
     </w:lvl>
   </w:abstractNum>
-  <w:abstractNum w:abstractNumId="25" w15:restartNumberingAfterBreak="0">
+  <w:abstractNum w:abstractNumId="29" w15:restartNumberingAfterBreak="0">
     <w:nsid w:val="6E6E51F1"/>
     <w:multiLevelType w:val="multilevel"/>
     <w:tmpl w:val="805A6CA6"/>
@@ -10001,7 +11287,156 @@
       </w:pPr>
     </w:lvl>
   </w:abstractNum>
-  <w:abstractNum w:abstractNumId="26" w15:restartNumberingAfterBreak="0">
+  <w:abstractNum w:abstractNumId="30" w15:restartNumberingAfterBreak="0">
+    <w:nsid w:val="6F705C7C"/>
+    <w:multiLevelType w:val="multilevel"/>
+    <w:tmpl w:val="A69E9804"/>
+    <w:lvl w:ilvl="0">
+      <w:start w:val="1"/>
+      <w:numFmt w:val="bullet"/>
+      <w:lvlText w:val=""/>
+      <w:lvlJc w:val="left"/>
+      <w:pPr>
+        <w:tabs>
+          <w:tab w:val="num" w:pos="720"/>
+        </w:tabs>
+        <w:ind w:left="720" w:hanging="360"/>
+      </w:pPr>
+      <w:rPr>
+        <w:rFonts w:ascii="Symbol" w:hAnsi="Symbol" w:hint="default"/>
+        <w:sz w:val="20"/>
+      </w:rPr>
+    </w:lvl>
+    <w:lvl w:ilvl="1">
+      <w:start w:val="1"/>
+      <w:numFmt w:val="bullet"/>
+      <w:lvlText w:val="o"/>
+      <w:lvlJc w:val="left"/>
+      <w:pPr>
+        <w:tabs>
+          <w:tab w:val="num" w:pos="1440"/>
+        </w:tabs>
+        <w:ind w:left="1440" w:hanging="360"/>
+      </w:pPr>
+      <w:rPr>
+        <w:rFonts w:ascii="Courier New" w:hAnsi="Courier New" w:hint="default"/>
+        <w:sz w:val="20"/>
+      </w:rPr>
+    </w:lvl>
+    <w:lvl w:ilvl="2" w:tentative="1">
+      <w:start w:val="1"/>
+      <w:numFmt w:val="bullet"/>
+      <w:lvlText w:val=""/>
+      <w:lvlJc w:val="left"/>
+      <w:pPr>
+        <w:tabs>
+          <w:tab w:val="num" w:pos="2160"/>
+        </w:tabs>
+        <w:ind w:left="2160" w:hanging="360"/>
+      </w:pPr>
+      <w:rPr>
+        <w:rFonts w:ascii="Wingdings" w:hAnsi="Wingdings" w:hint="default"/>
+        <w:sz w:val="20"/>
+      </w:rPr>
+    </w:lvl>
+    <w:lvl w:ilvl="3" w:tentative="1">
+      <w:start w:val="1"/>
+      <w:numFmt w:val="bullet"/>
+      <w:lvlText w:val=""/>
+      <w:lvlJc w:val="left"/>
+      <w:pPr>
+        <w:tabs>
+          <w:tab w:val="num" w:pos="2880"/>
+        </w:tabs>
+        <w:ind w:left="2880" w:hanging="360"/>
+      </w:pPr>
+      <w:rPr>
+        <w:rFonts w:ascii="Wingdings" w:hAnsi="Wingdings" w:hint="default"/>
+        <w:sz w:val="20"/>
+      </w:rPr>
+    </w:lvl>
+    <w:lvl w:ilvl="4" w:tentative="1">
+      <w:start w:val="1"/>
+      <w:numFmt w:val="bullet"/>
+      <w:lvlText w:val=""/>
+      <w:lvlJc w:val="left"/>
+      <w:pPr>
+        <w:tabs>
+          <w:tab w:val="num" w:pos="3600"/>
+        </w:tabs>
+        <w:ind w:left="3600" w:hanging="360"/>
+      </w:pPr>
+      <w:rPr>
+        <w:rFonts w:ascii="Wingdings" w:hAnsi="Wingdings" w:hint="default"/>
+        <w:sz w:val="20"/>
+      </w:rPr>
+    </w:lvl>
+    <w:lvl w:ilvl="5" w:tentative="1">
+      <w:start w:val="1"/>
+      <w:numFmt w:val="bullet"/>
+      <w:lvlText w:val=""/>
+      <w:lvlJc w:val="left"/>
+      <w:pPr>
+        <w:tabs>
+          <w:tab w:val="num" w:pos="4320"/>
+        </w:tabs>
+        <w:ind w:left="4320" w:hanging="360"/>
+      </w:pPr>
+      <w:rPr>
+        <w:rFonts w:ascii="Wingdings" w:hAnsi="Wingdings" w:hint="default"/>
+        <w:sz w:val="20"/>
+      </w:rPr>
+    </w:lvl>
+    <w:lvl w:ilvl="6" w:tentative="1">
+      <w:start w:val="1"/>
+      <w:numFmt w:val="bullet"/>
+      <w:lvlText w:val=""/>
+      <w:lvlJc w:val="left"/>
+      <w:pPr>
+        <w:tabs>
+          <w:tab w:val="num" w:pos="5040"/>
+        </w:tabs>
+        <w:ind w:left="5040" w:hanging="360"/>
+      </w:pPr>
+      <w:rPr>
+        <w:rFonts w:ascii="Wingdings" w:hAnsi="Wingdings" w:hint="default"/>
+        <w:sz w:val="20"/>
+      </w:rPr>
+    </w:lvl>
+    <w:lvl w:ilvl="7" w:tentative="1">
+      <w:start w:val="1"/>
+      <w:numFmt w:val="bullet"/>
+      <w:lvlText w:val=""/>
+      <w:lvlJc w:val="left"/>
+      <w:pPr>
+        <w:tabs>
+          <w:tab w:val="num" w:pos="5760"/>
+        </w:tabs>
+        <w:ind w:left="5760" w:hanging="360"/>
+      </w:pPr>
+      <w:rPr>
+        <w:rFonts w:ascii="Wingdings" w:hAnsi="Wingdings" w:hint="default"/>
+        <w:sz w:val="20"/>
+      </w:rPr>
+    </w:lvl>
+    <w:lvl w:ilvl="8" w:tentative="1">
+      <w:start w:val="1"/>
+      <w:numFmt w:val="bullet"/>
+      <w:lvlText w:val=""/>
+      <w:lvlJc w:val="left"/>
+      <w:pPr>
+        <w:tabs>
+          <w:tab w:val="num" w:pos="6480"/>
+        </w:tabs>
+        <w:ind w:left="6480" w:hanging="360"/>
+      </w:pPr>
+      <w:rPr>
+        <w:rFonts w:ascii="Wingdings" w:hAnsi="Wingdings" w:hint="default"/>
+        <w:sz w:val="20"/>
+      </w:rPr>
+    </w:lvl>
+  </w:abstractNum>
+  <w:abstractNum w:abstractNumId="31" w15:restartNumberingAfterBreak="0">
     <w:nsid w:val="73FC63F0"/>
     <w:multiLevelType w:val="multilevel"/>
     <w:tmpl w:val="6B26F3BC"/>
@@ -10150,7 +11585,7 @@
       </w:rPr>
     </w:lvl>
   </w:abstractNum>
-  <w:abstractNum w:abstractNumId="27" w15:restartNumberingAfterBreak="0">
+  <w:abstractNum w:abstractNumId="32" w15:restartNumberingAfterBreak="0">
     <w:nsid w:val="7836015B"/>
     <w:multiLevelType w:val="hybridMultilevel"/>
     <w:tmpl w:val="7BBC53C0"/>
@@ -10263,7 +11698,7 @@
       </w:rPr>
     </w:lvl>
   </w:abstractNum>
-  <w:abstractNum w:abstractNumId="28" w15:restartNumberingAfterBreak="0">
+  <w:abstractNum w:abstractNumId="33" w15:restartNumberingAfterBreak="0">
     <w:nsid w:val="7B6512ED"/>
     <w:multiLevelType w:val="multilevel"/>
     <w:tmpl w:val="86F4E3F2"/>
@@ -10412,7 +11847,7 @@
       </w:rPr>
     </w:lvl>
   </w:abstractNum>
-  <w:abstractNum w:abstractNumId="29" w15:restartNumberingAfterBreak="0">
+  <w:abstractNum w:abstractNumId="34" w15:restartNumberingAfterBreak="0">
     <w:nsid w:val="7CD71F2A"/>
     <w:multiLevelType w:val="multilevel"/>
     <w:tmpl w:val="36388458"/>
@@ -10543,31 +11978,31 @@
     <w:abstractNumId w:val="5"/>
   </w:num>
   <w:num w:numId="4">
-    <w:abstractNumId w:val="14"/>
+    <w:abstractNumId w:val="16"/>
   </w:num>
   <w:num w:numId="5">
-    <w:abstractNumId w:val="29"/>
+    <w:abstractNumId w:val="34"/>
   </w:num>
   <w:num w:numId="6">
-    <w:abstractNumId w:val="27"/>
+    <w:abstractNumId w:val="32"/>
   </w:num>
   <w:num w:numId="7">
     <w:abstractNumId w:val="7"/>
   </w:num>
   <w:num w:numId="8">
-    <w:abstractNumId w:val="19"/>
+    <w:abstractNumId w:val="23"/>
   </w:num>
   <w:num w:numId="9">
     <w:abstractNumId w:val="6"/>
   </w:num>
   <w:num w:numId="10">
-    <w:abstractNumId w:val="21"/>
+    <w:abstractNumId w:val="25"/>
   </w:num>
   <w:num w:numId="11">
-    <w:abstractNumId w:val="25"/>
+    <w:abstractNumId w:val="29"/>
   </w:num>
   <w:num w:numId="12">
-    <w:abstractNumId w:val="22"/>
+    <w:abstractNumId w:val="26"/>
   </w:num>
   <w:num w:numId="13">
     <w:abstractNumId w:val="10"/>
@@ -10576,16 +12011,16 @@
     <w:abstractNumId w:val="9"/>
   </w:num>
   <w:num w:numId="15">
-    <w:abstractNumId w:val="15"/>
+    <w:abstractNumId w:val="17"/>
   </w:num>
   <w:num w:numId="16">
-    <w:abstractNumId w:val="17"/>
+    <w:abstractNumId w:val="19"/>
   </w:num>
   <w:num w:numId="17">
-    <w:abstractNumId w:val="12"/>
+    <w:abstractNumId w:val="13"/>
   </w:num>
   <w:num w:numId="18">
-    <w:abstractNumId w:val="18"/>
+    <w:abstractNumId w:val="21"/>
   </w:num>
   <w:num w:numId="19">
     <w:abstractNumId w:val="8"/>
@@ -10594,34 +12029,49 @@
     <w:abstractNumId w:val="2"/>
   </w:num>
   <w:num w:numId="21">
-    <w:abstractNumId w:val="28"/>
+    <w:abstractNumId w:val="33"/>
   </w:num>
   <w:num w:numId="22">
     <w:abstractNumId w:val="3"/>
   </w:num>
   <w:num w:numId="23">
-    <w:abstractNumId w:val="16"/>
+    <w:abstractNumId w:val="18"/>
   </w:num>
   <w:num w:numId="24">
-    <w:abstractNumId w:val="13"/>
+    <w:abstractNumId w:val="15"/>
   </w:num>
   <w:num w:numId="25">
-    <w:abstractNumId w:val="26"/>
+    <w:abstractNumId w:val="31"/>
   </w:num>
   <w:num w:numId="26">
     <w:abstractNumId w:val="4"/>
   </w:num>
   <w:num w:numId="27">
-    <w:abstractNumId w:val="20"/>
+    <w:abstractNumId w:val="24"/>
   </w:num>
   <w:num w:numId="28">
-    <w:abstractNumId w:val="24"/>
+    <w:abstractNumId w:val="28"/>
   </w:num>
   <w:num w:numId="29">
     <w:abstractNumId w:val="1"/>
   </w:num>
   <w:num w:numId="30">
-    <w:abstractNumId w:val="23"/>
+    <w:abstractNumId w:val="27"/>
+  </w:num>
+  <w:num w:numId="31">
+    <w:abstractNumId w:val="30"/>
+  </w:num>
+  <w:num w:numId="32">
+    <w:abstractNumId w:val="14"/>
+  </w:num>
+  <w:num w:numId="33">
+    <w:abstractNumId w:val="12"/>
+  </w:num>
+  <w:num w:numId="34">
+    <w:abstractNumId w:val="22"/>
+  </w:num>
+  <w:num w:numId="35">
+    <w:abstractNumId w:val="20"/>
   </w:num>
 </w:numbering>
 </file>
@@ -11019,7 +12469,30 @@
   <w:style w:type="paragraph" w:default="1" w:styleId="Normal">
     <w:name w:val="Normal"/>
     <w:qFormat/>
-    <w:rsid w:val="008C1866"/>
+    <w:rsid w:val="00F20102"/>
+  </w:style>
+  <w:style w:type="paragraph" w:styleId="Ttulo2">
+    <w:name w:val="heading 2"/>
+    <w:basedOn w:val="Normal"/>
+    <w:next w:val="Normal"/>
+    <w:link w:val="Ttulo2Char"/>
+    <w:uiPriority w:val="9"/>
+    <w:semiHidden/>
+    <w:unhideWhenUsed/>
+    <w:qFormat/>
+    <w:rsid w:val="00F20102"/>
+    <w:pPr>
+      <w:keepNext/>
+      <w:keepLines/>
+      <w:spacing w:before="40" w:after="0"/>
+      <w:outlineLvl w:val="1"/>
+    </w:pPr>
+    <w:rPr>
+      <w:rFonts w:asciiTheme="majorHAnsi" w:eastAsiaTheme="majorEastAsia" w:hAnsiTheme="majorHAnsi" w:cstheme="majorBidi"/>
+      <w:color w:val="2E74B5" w:themeColor="accent1" w:themeShade="BF"/>
+      <w:sz w:val="26"/>
+      <w:szCs w:val="26"/>
+    </w:rPr>
   </w:style>
   <w:style w:type="paragraph" w:styleId="Ttulo3">
     <w:name w:val="heading 3"/>
@@ -11229,6 +12702,20 @@
     <w:rPr>
       <w:i/>
       <w:iCs/>
+    </w:rPr>
+  </w:style>
+  <w:style w:type="character" w:customStyle="1" w:styleId="Ttulo2Char">
+    <w:name w:val="Título 2 Char"/>
+    <w:basedOn w:val="Fontepargpadro"/>
+    <w:link w:val="Ttulo2"/>
+    <w:uiPriority w:val="9"/>
+    <w:semiHidden/>
+    <w:rsid w:val="00F20102"/>
+    <w:rPr>
+      <w:rFonts w:asciiTheme="majorHAnsi" w:eastAsiaTheme="majorEastAsia" w:hAnsiTheme="majorHAnsi" w:cstheme="majorBidi"/>
+      <w:color w:val="2E74B5" w:themeColor="accent1" w:themeShade="BF"/>
+      <w:sz w:val="26"/>
+      <w:szCs w:val="26"/>
     </w:rPr>
   </w:style>
 </w:styles>

</xml_diff>